<commit_message>
25-06-26, Burgers opvoeden aangevuld
</commit_message>
<xml_diff>
--- a/BlogsWord/Burgersopvoeden.docx
+++ b/BlogsWord/Burgersopvoeden.docx
@@ -132,14 +132,70 @@
           <w:rFonts w:cstheme="minorHAnsi"/>
           <w:lang w:val="en-NL"/>
         </w:rPr>
-        <w:t xml:space="preserve">verantwoordelijkheden zijn verdeeld. In </w:t>
-      </w:r>
-      <w:r>
-        <w:rPr>
-          <w:rFonts w:cstheme="minorHAnsi"/>
-          <w:lang w:val="en-NL"/>
-        </w:rPr>
-        <w:t xml:space="preserve">Amerika zijn er weinig gemeenschappelijke gewoontes in jongeren voorbereiden en actief betrekken bij democratie. Dat is vreemd in een tijd waarin dit het land </w:t>
+        <w:t xml:space="preserve">verantwoordelijkheden </w:t>
+      </w:r>
+      <w:r>
+        <w:rPr>
+          <w:rFonts w:cstheme="minorHAnsi"/>
+          <w:lang w:val="en-NL"/>
+        </w:rPr>
+        <w:t xml:space="preserve">in het land </w:t>
+      </w:r>
+      <w:r>
+        <w:rPr>
+          <w:rFonts w:cstheme="minorHAnsi"/>
+          <w:lang w:val="en-NL"/>
+        </w:rPr>
+        <w:t xml:space="preserve">zijn verdeeld. In </w:t>
+      </w:r>
+      <w:r>
+        <w:rPr>
+          <w:rFonts w:cstheme="minorHAnsi"/>
+          <w:lang w:val="en-NL"/>
+        </w:rPr>
+        <w:t xml:space="preserve">Amerika zijn er weinig gemeenschappelijke gewoontes </w:t>
+      </w:r>
+      <w:r>
+        <w:rPr>
+          <w:rFonts w:cstheme="minorHAnsi"/>
+          <w:lang w:val="en-NL"/>
+        </w:rPr>
+        <w:t>ontwikkeld om</w:t>
+      </w:r>
+      <w:r>
+        <w:rPr>
+          <w:rFonts w:cstheme="minorHAnsi"/>
+          <w:lang w:val="en-NL"/>
+        </w:rPr>
+        <w:t xml:space="preserve"> jongeren voor</w:t>
+      </w:r>
+      <w:r>
+        <w:rPr>
+          <w:rFonts w:cstheme="minorHAnsi"/>
+          <w:lang w:val="en-NL"/>
+        </w:rPr>
+        <w:t xml:space="preserve"> te </w:t>
+      </w:r>
+      <w:r>
+        <w:rPr>
+          <w:rFonts w:cstheme="minorHAnsi"/>
+          <w:lang w:val="en-NL"/>
+        </w:rPr>
+        <w:t xml:space="preserve">bereiden en actief </w:t>
+      </w:r>
+      <w:r>
+        <w:rPr>
+          <w:rFonts w:cstheme="minorHAnsi"/>
+          <w:lang w:val="en-NL"/>
+        </w:rPr>
+        <w:t xml:space="preserve">te </w:t>
+      </w:r>
+      <w:r>
+        <w:rPr>
+          <w:rFonts w:cstheme="minorHAnsi"/>
+          <w:lang w:val="en-NL"/>
+        </w:rPr>
+        <w:t xml:space="preserve">betrekken bij democratie. Dat is vreemd in een tijd waarin het land </w:t>
       </w:r>
       <w:r>
         <w:rPr>
@@ -153,7 +209,28 @@
           <w:rFonts w:cstheme="minorHAnsi"/>
           <w:lang w:val="en-NL"/>
         </w:rPr>
-        <w:t xml:space="preserve">verdeeld is en het woord politiek </w:t>
+        <w:t>verdeeld is en woord</w:t>
+      </w:r>
+      <w:r>
+        <w:rPr>
+          <w:rFonts w:cstheme="minorHAnsi"/>
+          <w:lang w:val="en-NL"/>
+        </w:rPr>
+        <w:t>en als</w:t>
+      </w:r>
+      <w:r>
+        <w:rPr>
+          <w:rFonts w:cstheme="minorHAnsi"/>
+          <w:lang w:val="en-NL"/>
+        </w:rPr>
+        <w:t xml:space="preserve"> politiek </w:t>
+      </w:r>
+      <w:r>
+        <w:rPr>
+          <w:rFonts w:cstheme="minorHAnsi"/>
+          <w:lang w:val="en-NL"/>
+        </w:rPr>
+        <w:t xml:space="preserve">en overheid </w:t>
       </w:r>
       <w:r>
         <w:rPr>
@@ -167,14 +244,49 @@
           <w:rFonts w:cstheme="minorHAnsi"/>
           <w:lang w:val="en-NL"/>
         </w:rPr>
-        <w:t xml:space="preserve">gevoelens van wanhoop, wantrouwen en woede oproept. Maar </w:t>
-      </w:r>
-      <w:r>
-        <w:rPr>
-          <w:rFonts w:cstheme="minorHAnsi"/>
-          <w:lang w:val="en-NL"/>
-        </w:rPr>
-        <w:t xml:space="preserve">we moeten niet naïef zijn want met </w:t>
+        <w:t>gevoelens van wanhoop, wantrouwen en woede oproep</w:t>
+      </w:r>
+      <w:r>
+        <w:rPr>
+          <w:rFonts w:cstheme="minorHAnsi"/>
+          <w:lang w:val="en-NL"/>
+        </w:rPr>
+        <w:t>en</w:t>
+      </w:r>
+      <w:r>
+        <w:rPr>
+          <w:rFonts w:cstheme="minorHAnsi"/>
+          <w:lang w:val="en-NL"/>
+        </w:rPr>
+        <w:t xml:space="preserve">. </w:t>
+      </w:r>
+      <w:r>
+        <w:rPr>
+          <w:rFonts w:cstheme="minorHAnsi"/>
+          <w:lang w:val="en-NL"/>
+        </w:rPr>
+        <w:t>N</w:t>
+      </w:r>
+      <w:r>
+        <w:rPr>
+          <w:rFonts w:cstheme="minorHAnsi"/>
+          <w:lang w:val="en-NL"/>
+        </w:rPr>
+        <w:t xml:space="preserve">aïef zijn </w:t>
+      </w:r>
+      <w:r>
+        <w:rPr>
+          <w:rFonts w:cstheme="minorHAnsi"/>
+          <w:lang w:val="en-NL"/>
+        </w:rPr>
+        <w:t xml:space="preserve">is niet goed </w:t>
+      </w:r>
+      <w:r>
+        <w:rPr>
+          <w:rFonts w:cstheme="minorHAnsi"/>
+          <w:lang w:val="en-NL"/>
+        </w:rPr>
+        <w:t xml:space="preserve">want met </w:t>
       </w:r>
       <w:r>
         <w:rPr>
@@ -195,7 +307,7 @@
           <w:rFonts w:cstheme="minorHAnsi"/>
           <w:lang w:val="en-NL"/>
         </w:rPr>
-        <w:t xml:space="preserve"> volgens Cormack </w:t>
+        <w:t xml:space="preserve"> </w:t>
       </w:r>
       <w:r>
         <w:rPr>
@@ -223,7 +335,21 @@
           <w:rFonts w:cstheme="minorHAnsi"/>
           <w:lang w:val="en-NL"/>
         </w:rPr>
-        <w:t xml:space="preserve"> te maken, of we dat nu willen of niet. Daarom is het beter om te begrijpen hoe het allemaal werkt en wat er </w:t>
+        <w:t xml:space="preserve"> te maken, of we dat nu willen of niet. Daarom is het beter om te begrijpen hoe </w:t>
+      </w:r>
+      <w:r>
+        <w:rPr>
+          <w:rFonts w:cstheme="minorHAnsi"/>
+          <w:lang w:val="en-NL"/>
+        </w:rPr>
+        <w:t>politiek</w:t>
+      </w:r>
+      <w:r>
+        <w:rPr>
+          <w:rFonts w:cstheme="minorHAnsi"/>
+          <w:lang w:val="en-NL"/>
+        </w:rPr>
+        <w:t xml:space="preserve"> werkt en wat er </w:t>
       </w:r>
       <w:r>
         <w:rPr>
@@ -251,14 +377,42 @@
           <w:rFonts w:cstheme="minorHAnsi"/>
           <w:lang w:val="en-NL"/>
         </w:rPr>
-        <w:t>. Ouders zouden hier in deze situatie een goede rol in kunnen spelen</w:t>
-      </w:r>
-      <w:r>
-        <w:rPr>
-          <w:rFonts w:cstheme="minorHAnsi"/>
-          <w:lang w:val="en-NL"/>
-        </w:rPr>
-        <w:t>, alleen hoe doe je dat?</w:t>
+        <w:t>. Ouders zouden in deze situatie een goede rol kunnen spelen</w:t>
+      </w:r>
+      <w:r>
+        <w:rPr>
+          <w:rFonts w:cstheme="minorHAnsi"/>
+          <w:lang w:val="en-NL"/>
+        </w:rPr>
+        <w:t>, alleen hoe doe je dat</w:t>
+      </w:r>
+      <w:r>
+        <w:rPr>
+          <w:rFonts w:cstheme="minorHAnsi"/>
+          <w:lang w:val="en-NL"/>
+        </w:rPr>
+        <w:t xml:space="preserve"> jongeren </w:t>
+      </w:r>
+      <w:r>
+        <w:rPr>
+          <w:rFonts w:cstheme="minorHAnsi"/>
+          <w:lang w:val="en-NL"/>
+        </w:rPr>
+        <w:t xml:space="preserve">iets </w:t>
+      </w:r>
+      <w:r>
+        <w:rPr>
+          <w:rFonts w:cstheme="minorHAnsi"/>
+          <w:lang w:val="en-NL"/>
+        </w:rPr>
+        <w:t>over politiek leren</w:t>
+      </w:r>
+      <w:r>
+        <w:rPr>
+          <w:rFonts w:cstheme="minorHAnsi"/>
+          <w:lang w:val="en-NL"/>
+        </w:rPr>
+        <w:t>?</w:t>
       </w:r>
     </w:p>
     <w:p>
@@ -317,7 +471,21 @@
           <w:rFonts w:cstheme="minorHAnsi"/>
           <w:lang w:val="en-NL"/>
         </w:rPr>
-        <w:t xml:space="preserve">een boek willen schrijven dat ouders </w:t>
+        <w:t xml:space="preserve">een boek </w:t>
+      </w:r>
+      <w:r>
+        <w:rPr>
+          <w:rFonts w:cstheme="minorHAnsi"/>
+          <w:lang w:val="en-NL"/>
+        </w:rPr>
+        <w:t xml:space="preserve">geschreven </w:t>
+      </w:r>
+      <w:r>
+        <w:rPr>
+          <w:rFonts w:cstheme="minorHAnsi"/>
+          <w:lang w:val="en-NL"/>
+        </w:rPr>
+        <w:t xml:space="preserve">dat ouders </w:t>
       </w:r>
       <w:r>
         <w:rPr>
@@ -331,7 +499,21 @@
           <w:rFonts w:cstheme="minorHAnsi"/>
           <w:lang w:val="en-NL"/>
         </w:rPr>
-        <w:t xml:space="preserve">als een raamwerk </w:t>
+        <w:t xml:space="preserve">als een </w:t>
+      </w:r>
+      <w:r>
+        <w:rPr>
+          <w:rFonts w:cstheme="minorHAnsi"/>
+          <w:lang w:val="en-NL"/>
+        </w:rPr>
+        <w:t>steun in de rug</w:t>
+      </w:r>
+      <w:r>
+        <w:rPr>
+          <w:rFonts w:cstheme="minorHAnsi"/>
+          <w:lang w:val="en-NL"/>
+        </w:rPr>
+        <w:t xml:space="preserve"> </w:t>
       </w:r>
       <w:r>
         <w:rPr>
@@ -366,7 +548,14 @@
           <w:rFonts w:cstheme="minorHAnsi"/>
           <w:lang w:val="en-NL"/>
         </w:rPr>
-        <w:t xml:space="preserve">haar </w:t>
+        <w:t>Cormack</w:t>
+      </w:r>
+      <w:r>
+        <w:rPr>
+          <w:rFonts w:cstheme="minorHAnsi"/>
+          <w:lang w:val="en-NL"/>
+        </w:rPr>
+        <w:t xml:space="preserve"> </w:t>
       </w:r>
       <w:r>
         <w:rPr>
@@ -387,6 +576,13 @@
           <w:rFonts w:cstheme="minorHAnsi"/>
           <w:lang w:val="en-NL"/>
         </w:rPr>
+        <w:t xml:space="preserve">de vraag </w:t>
+      </w:r>
+      <w:r>
+        <w:rPr>
+          <w:rFonts w:cstheme="minorHAnsi"/>
+          <w:lang w:val="en-NL"/>
+        </w:rPr>
         <w:t>hoe ouders</w:t>
       </w:r>
       <w:r>
@@ -394,7 +590,21 @@
           <w:rFonts w:cstheme="minorHAnsi"/>
           <w:lang w:val="en-NL"/>
         </w:rPr>
-        <w:t xml:space="preserve"> hun kinderen bij een bepaalde partij </w:t>
+        <w:t xml:space="preserve"> hun </w:t>
+      </w:r>
+      <w:r>
+        <w:rPr>
+          <w:rFonts w:cstheme="minorHAnsi"/>
+          <w:lang w:val="en-NL"/>
+        </w:rPr>
+        <w:t>jongeren</w:t>
+      </w:r>
+      <w:r>
+        <w:rPr>
+          <w:rFonts w:cstheme="minorHAnsi"/>
+          <w:lang w:val="en-NL"/>
+        </w:rPr>
+        <w:t xml:space="preserve"> bij een bepaalde partij </w:t>
       </w:r>
       <w:r>
         <w:rPr>
@@ -415,14 +625,28 @@
           <w:rFonts w:cstheme="minorHAnsi"/>
           <w:lang w:val="en-NL"/>
         </w:rPr>
-        <w:t>. Zij heeft een veel algemener doel voor ogen, namelijk hoe kunnen we kinderen</w:t>
-      </w:r>
-      <w:r>
-        <w:rPr>
-          <w:rFonts w:cstheme="minorHAnsi"/>
-          <w:lang w:val="en-NL"/>
-        </w:rPr>
-        <w:t xml:space="preserve"> opvoeden </w:t>
+        <w:t xml:space="preserve">. Zij heeft een veel algemener doel voor ogen, namelijk hoe kunnen </w:t>
+      </w:r>
+      <w:r>
+        <w:rPr>
+          <w:rFonts w:cstheme="minorHAnsi"/>
+          <w:lang w:val="en-NL"/>
+        </w:rPr>
+        <w:t>ouders</w:t>
+      </w:r>
+      <w:r>
+        <w:rPr>
+          <w:rFonts w:cstheme="minorHAnsi"/>
+          <w:lang w:val="en-NL"/>
+        </w:rPr>
+        <w:t xml:space="preserve"> hun kinderen </w:t>
+      </w:r>
+      <w:r>
+        <w:rPr>
+          <w:rFonts w:cstheme="minorHAnsi"/>
+          <w:lang w:val="en-NL"/>
+        </w:rPr>
+        <w:t xml:space="preserve">opvoeden </w:t>
       </w:r>
       <w:r>
         <w:rPr>
@@ -450,7 +674,21 @@
           <w:rFonts w:cstheme="minorHAnsi"/>
           <w:lang w:val="en-NL"/>
         </w:rPr>
-        <w:t xml:space="preserve"> ouders gereedschappen in handen geven </w:t>
+        <w:t xml:space="preserve"> ouders </w:t>
+      </w:r>
+      <w:r>
+        <w:rPr>
+          <w:rFonts w:cstheme="minorHAnsi"/>
+          <w:lang w:val="en-NL"/>
+        </w:rPr>
+        <w:t>iets</w:t>
+      </w:r>
+      <w:r>
+        <w:rPr>
+          <w:rFonts w:cstheme="minorHAnsi"/>
+          <w:lang w:val="en-NL"/>
+        </w:rPr>
+        <w:t xml:space="preserve"> in handen geven </w:t>
       </w:r>
       <w:r>
         <w:rPr>
@@ -464,7 +702,21 @@
           <w:rFonts w:cstheme="minorHAnsi"/>
           <w:lang w:val="en-NL"/>
         </w:rPr>
-        <w:t xml:space="preserve"> politiek beter </w:t>
+        <w:t xml:space="preserve"> </w:t>
+      </w:r>
+      <w:r>
+        <w:rPr>
+          <w:rFonts w:cstheme="minorHAnsi"/>
+          <w:lang w:val="en-NL"/>
+        </w:rPr>
+        <w:t xml:space="preserve">vervolgens </w:t>
+      </w:r>
+      <w:r>
+        <w:rPr>
+          <w:rFonts w:cstheme="minorHAnsi"/>
+          <w:lang w:val="en-NL"/>
+        </w:rPr>
+        <w:t xml:space="preserve">politiek beter </w:t>
       </w:r>
       <w:r>
         <w:rPr>
@@ -478,7 +730,21 @@
           <w:rFonts w:cstheme="minorHAnsi"/>
           <w:lang w:val="en-NL"/>
         </w:rPr>
-        <w:t xml:space="preserve"> begrijpen en ermee om te gaan. </w:t>
+        <w:t xml:space="preserve"> begrijpen en ermee om </w:t>
+      </w:r>
+      <w:r>
+        <w:rPr>
+          <w:rFonts w:cstheme="minorHAnsi"/>
+          <w:lang w:val="en-NL"/>
+        </w:rPr>
+        <w:t>kunnen</w:t>
+      </w:r>
+      <w:r>
+        <w:rPr>
+          <w:rFonts w:cstheme="minorHAnsi"/>
+          <w:lang w:val="en-NL"/>
+        </w:rPr>
+        <w:t xml:space="preserve"> gaan. </w:t>
       </w:r>
       <w:r>
         <w:rPr>
@@ -506,7 +772,28 @@
           <w:rFonts w:cstheme="minorHAnsi"/>
           <w:lang w:val="en-NL"/>
         </w:rPr>
-        <w:t xml:space="preserve">hun kinderen nogal voor dit onderwerp en houden </w:t>
+        <w:t>hun k</w:t>
+      </w:r>
+      <w:r>
+        <w:rPr>
+          <w:rFonts w:cstheme="minorHAnsi"/>
+          <w:lang w:val="en-NL"/>
+        </w:rPr>
+        <w:t>roost</w:t>
+      </w:r>
+      <w:r>
+        <w:rPr>
+          <w:rFonts w:cstheme="minorHAnsi"/>
+          <w:lang w:val="en-NL"/>
+        </w:rPr>
+        <w:t xml:space="preserve"> nogal voor dit onderwerp en houden </w:t>
+      </w:r>
+      <w:r>
+        <w:rPr>
+          <w:rFonts w:cstheme="minorHAnsi"/>
+          <w:lang w:val="en-NL"/>
+        </w:rPr>
+        <w:t xml:space="preserve">ze </w:t>
       </w:r>
       <w:r>
         <w:rPr>
@@ -520,28 +807,84 @@
           <w:rFonts w:cstheme="minorHAnsi"/>
           <w:lang w:val="en-NL"/>
         </w:rPr>
-        <w:t xml:space="preserve">ervan af. </w:t>
-      </w:r>
-      <w:r>
-        <w:rPr>
-          <w:rFonts w:cstheme="minorHAnsi"/>
-          <w:lang w:val="en-NL"/>
-        </w:rPr>
-        <w:t>Maar k</w:t>
-      </w:r>
-      <w:r>
-        <w:rPr>
-          <w:rFonts w:cstheme="minorHAnsi"/>
-          <w:lang w:val="en-NL"/>
-        </w:rPr>
-        <w:t>inderen krijgen er mee te maken en horen erover</w:t>
-      </w:r>
-      <w:r>
-        <w:rPr>
-          <w:rFonts w:cstheme="minorHAnsi"/>
-          <w:lang w:val="en-NL"/>
-        </w:rPr>
-        <w:t xml:space="preserve"> en dan</w:t>
+        <w:t>ervan af</w:t>
+      </w:r>
+      <w:r>
+        <w:rPr>
+          <w:rFonts w:cstheme="minorHAnsi"/>
+          <w:lang w:val="en-NL"/>
+        </w:rPr>
+        <w:t>, schrijft Cormack</w:t>
+      </w:r>
+      <w:r>
+        <w:rPr>
+          <w:rFonts w:cstheme="minorHAnsi"/>
+          <w:lang w:val="en-NL"/>
+        </w:rPr>
+        <w:t xml:space="preserve">. </w:t>
+      </w:r>
+      <w:r>
+        <w:rPr>
+          <w:rFonts w:cstheme="minorHAnsi"/>
+          <w:lang w:val="en-NL"/>
+        </w:rPr>
+        <w:t xml:space="preserve">Maar </w:t>
+      </w:r>
+      <w:r>
+        <w:rPr>
+          <w:rFonts w:cstheme="minorHAnsi"/>
+          <w:lang w:val="en-NL"/>
+        </w:rPr>
+        <w:t>iedereen</w:t>
+      </w:r>
+      <w:r>
+        <w:rPr>
+          <w:rFonts w:cstheme="minorHAnsi"/>
+          <w:lang w:val="en-NL"/>
+        </w:rPr>
+        <w:t xml:space="preserve"> krijg</w:t>
+      </w:r>
+      <w:r>
+        <w:rPr>
+          <w:rFonts w:cstheme="minorHAnsi"/>
+          <w:lang w:val="en-NL"/>
+        </w:rPr>
+        <w:t>t</w:t>
+      </w:r>
+      <w:r>
+        <w:rPr>
+          <w:rFonts w:cstheme="minorHAnsi"/>
+          <w:lang w:val="en-NL"/>
+        </w:rPr>
+        <w:t xml:space="preserve"> er mee te maken en ho</w:t>
+      </w:r>
+      <w:r>
+        <w:rPr>
+          <w:rFonts w:cstheme="minorHAnsi"/>
+          <w:lang w:val="en-NL"/>
+        </w:rPr>
+        <w:t>ort</w:t>
+      </w:r>
+      <w:r>
+        <w:rPr>
+          <w:rFonts w:cstheme="minorHAnsi"/>
+          <w:lang w:val="en-NL"/>
+        </w:rPr>
+        <w:t xml:space="preserve"> erover</w:t>
+      </w:r>
+      <w:r>
+        <w:rPr>
+          <w:rFonts w:cstheme="minorHAnsi"/>
+          <w:lang w:val="en-NL"/>
+        </w:rPr>
+        <w:t>. D</w:t>
+      </w:r>
+      <w:r>
+        <w:rPr>
+          <w:rFonts w:cstheme="minorHAnsi"/>
+          <w:lang w:val="en-NL"/>
+        </w:rPr>
+        <w:t>an</w:t>
       </w:r>
       <w:r>
         <w:rPr>
@@ -562,21 +905,21 @@
           <w:rFonts w:cstheme="minorHAnsi"/>
           <w:lang w:val="en-NL"/>
         </w:rPr>
-        <w:t xml:space="preserve"> gereedschap</w:t>
-      </w:r>
-      <w:r>
-        <w:rPr>
-          <w:rFonts w:cstheme="minorHAnsi"/>
-          <w:lang w:val="en-NL"/>
-        </w:rPr>
-        <w:t>pen</w:t>
-      </w:r>
-      <w:r>
-        <w:rPr>
-          <w:rFonts w:cstheme="minorHAnsi"/>
-          <w:lang w:val="en-NL"/>
-        </w:rPr>
-        <w:t xml:space="preserve"> aan te reiken om ermee om te gaan. </w:t>
+        <w:t xml:space="preserve"> </w:t>
+      </w:r>
+      <w:r>
+        <w:rPr>
+          <w:rFonts w:cstheme="minorHAnsi"/>
+          <w:lang w:val="en-NL"/>
+        </w:rPr>
+        <w:t xml:space="preserve">iets </w:t>
+      </w:r>
+      <w:r>
+        <w:rPr>
+          <w:rFonts w:cstheme="minorHAnsi"/>
+          <w:lang w:val="en-NL"/>
+        </w:rPr>
+        <w:t xml:space="preserve">aan te reiken ermee om te gaan. </w:t>
       </w:r>
       <w:r>
         <w:rPr>
@@ -604,7 +947,21 @@
           <w:rFonts w:cstheme="minorHAnsi"/>
           <w:lang w:val="en-NL"/>
         </w:rPr>
-        <w:t>goed om kinderen als burgers op te voed</w:t>
+        <w:t xml:space="preserve">goed om </w:t>
+      </w:r>
+      <w:r>
+        <w:rPr>
+          <w:rFonts w:cstheme="minorHAnsi"/>
+          <w:lang w:val="en-NL"/>
+        </w:rPr>
+        <w:t xml:space="preserve">jongeren </w:t>
+      </w:r>
+      <w:r>
+        <w:rPr>
+          <w:rFonts w:cstheme="minorHAnsi"/>
+          <w:lang w:val="en-NL"/>
+        </w:rPr>
+        <w:t>als burgers op te voed</w:t>
       </w:r>
       <w:r>
         <w:rPr>
@@ -646,7 +1003,21 @@
           <w:rFonts w:cstheme="minorHAnsi"/>
           <w:lang w:val="en-NL"/>
         </w:rPr>
-        <w:t xml:space="preserve">zetten. </w:t>
+        <w:t>zetten</w:t>
+      </w:r>
+      <w:r>
+        <w:rPr>
+          <w:rFonts w:cstheme="minorHAnsi"/>
+          <w:lang w:val="en-NL"/>
+        </w:rPr>
+        <w:t xml:space="preserve"> voor de wereld waarin ze leven</w:t>
+      </w:r>
+      <w:r>
+        <w:rPr>
+          <w:rFonts w:cstheme="minorHAnsi"/>
+          <w:lang w:val="en-NL"/>
+        </w:rPr>
+        <w:t xml:space="preserve">. </w:t>
       </w:r>
     </w:p>
     <w:p>
@@ -726,7 +1097,21 @@
           <w:rFonts w:cstheme="minorHAnsi"/>
           <w:lang w:val="en-NL"/>
         </w:rPr>
-        <w:t>de crisis in de burgerschap van tegenwoordig, de oorzaken ervan, de consequenties en de rol die ouders i</w:t>
+        <w:t xml:space="preserve">de crisis in de </w:t>
+      </w:r>
+      <w:r>
+        <w:rPr>
+          <w:rFonts w:cstheme="minorHAnsi"/>
+          <w:lang w:val="en-NL"/>
+        </w:rPr>
+        <w:t xml:space="preserve">politieke samenleving </w:t>
+      </w:r>
+      <w:r>
+        <w:rPr>
+          <w:rFonts w:cstheme="minorHAnsi"/>
+          <w:lang w:val="en-NL"/>
+        </w:rPr>
+        <w:t>van tegenwoordig, de oorzaken ervan, de consequenties en de rol die ouders i</w:t>
       </w:r>
       <w:r>
         <w:rPr>
@@ -740,7 +1125,21 @@
           <w:rFonts w:cstheme="minorHAnsi"/>
           <w:lang w:val="en-NL"/>
         </w:rPr>
-        <w:t xml:space="preserve"> dit </w:t>
+        <w:t xml:space="preserve"> </w:t>
+      </w:r>
+      <w:r>
+        <w:rPr>
+          <w:rFonts w:cstheme="minorHAnsi"/>
+          <w:lang w:val="en-NL"/>
+        </w:rPr>
+        <w:t>he</w:t>
+      </w:r>
+      <w:r>
+        <w:rPr>
+          <w:rFonts w:cstheme="minorHAnsi"/>
+          <w:lang w:val="en-NL"/>
+        </w:rPr>
+        <w:t xml:space="preserve">t </w:t>
       </w:r>
       <w:r>
         <w:rPr>
@@ -754,7 +1153,14 @@
           <w:rFonts w:cstheme="minorHAnsi"/>
           <w:lang w:val="en-NL"/>
         </w:rPr>
-        <w:t xml:space="preserve">zouden kunnen spelen. </w:t>
+        <w:t>van opvoeden tot burger</w:t>
+      </w:r>
+      <w:r>
+        <w:rPr>
+          <w:rFonts w:cstheme="minorHAnsi"/>
+          <w:lang w:val="en-NL"/>
+        </w:rPr>
+        <w:t xml:space="preserve"> kunnen spelen. </w:t>
       </w:r>
       <w:r>
         <w:rPr>
@@ -768,14 +1174,28 @@
           <w:rFonts w:cstheme="minorHAnsi"/>
           <w:lang w:val="en-NL"/>
         </w:rPr>
-        <w:t xml:space="preserve">Dat jongeren zo weinig met politiek op hebben heeft volgens haar vooral te maken met het gebrek aan voorbereiding, ze er te weinig over wordt onderwezen en er ook te weinig met hen over politiek en overheid wordt gesproken. Dat zorgt ook voor wantrouwen en politieke kwetsbaarheid. Goed geïnformeerd zijn is toch de ruggegraat van een gezonde democratie. De politiek zit ook ingewikkeld in elkaar, maar dat is niet het hele verhaal. Er speelt meer mee: e weten ook niet goed hoe we met jongeren over politiek moeten praten, </w:t>
-      </w:r>
-      <w:r>
-        <w:rPr>
-          <w:rFonts w:cstheme="minorHAnsi"/>
-          <w:lang w:val="en-NL"/>
-        </w:rPr>
-        <w:t xml:space="preserve">er wordt vaak alleen negatief over politiek gesproken en het onderwijs besteedt alle aandacht aan studenten voorbereiden op het examen. Juist binnen dit klimaat is het nodig dat ouders hun rol spelen. Daarbij is het nodig ervan bewust te zijn dat lang niet alle ouders dat op dit moment doen. </w:t>
+        <w:t xml:space="preserve">Dat jongeren </w:t>
+      </w:r>
+      <w:r>
+        <w:rPr>
+          <w:rFonts w:cstheme="minorHAnsi"/>
+          <w:lang w:val="en-NL"/>
+        </w:rPr>
+        <w:t xml:space="preserve">tegenwoordig </w:t>
+      </w:r>
+      <w:r>
+        <w:rPr>
+          <w:rFonts w:cstheme="minorHAnsi"/>
+          <w:lang w:val="en-NL"/>
+        </w:rPr>
+        <w:t>zo weinig met politiek op hebben heeft volgens haar vooral te maken met het gebrek aan voorbereiding</w:t>
+      </w:r>
+      <w:r>
+        <w:rPr>
+          <w:rFonts w:cstheme="minorHAnsi"/>
+          <w:lang w:val="en-NL"/>
+        </w:rPr>
+        <w:t>. Er</w:t>
       </w:r>
       <w:r>
         <w:rPr>
@@ -789,14 +1209,497 @@
           <w:rFonts w:cstheme="minorHAnsi"/>
           <w:lang w:val="en-NL"/>
         </w:rPr>
-        <w:t xml:space="preserve">Ouders kunnen </w:t>
-      </w:r>
-      <w:r>
-        <w:rPr>
-          <w:rFonts w:cstheme="minorHAnsi"/>
-          <w:lang w:val="en-NL"/>
-        </w:rPr>
-        <w:t xml:space="preserve">met kinderen over hun toekomst en die van anderen dromen, ze kunnen ze nieuwsgierig maken (ook voor politiek), met hen erover praten en aten zien welke vaardigheden ervoor nodig zijn (informatie verwerken, vragen stellen en kritisch denken) en op deze manier bijdragen aan een betere mentale en cognitieve gezondheid van hun kinderen. Er met kinderen open over praten is voor de ouders zelf ook goed omdat hun eigen perspectief wordt bevraagd en ouders daarover blijven nadenken. Als ouders met kinderen over politiek praten is het goed om de eigen rol daarin te blijven zien, proberen zo weinig mogelijk negatief te zijn en kinderen uitdagen aanvullend onderzoek te doen over het onderwerp. Het gaat om de kwaliteit van de interactie. </w:t>
+        <w:t xml:space="preserve">wordt hen hierover </w:t>
+      </w:r>
+      <w:r>
+        <w:rPr>
+          <w:rFonts w:cstheme="minorHAnsi"/>
+          <w:lang w:val="en-NL"/>
+        </w:rPr>
+        <w:t xml:space="preserve">te weinig onderwezen en er </w:t>
+      </w:r>
+      <w:r>
+        <w:rPr>
+          <w:rFonts w:cstheme="minorHAnsi"/>
+          <w:lang w:val="en-NL"/>
+        </w:rPr>
+        <w:t>wordt ook</w:t>
+      </w:r>
+      <w:r>
+        <w:rPr>
+          <w:rFonts w:cstheme="minorHAnsi"/>
+          <w:lang w:val="en-NL"/>
+        </w:rPr>
+        <w:t xml:space="preserve"> te weinig met hen over politiek en overheid gesproken. Dat zorgt voor wantrouwen en politieke kwetsbaarheid</w:t>
+      </w:r>
+      <w:r>
+        <w:rPr>
+          <w:rFonts w:cstheme="minorHAnsi"/>
+          <w:lang w:val="en-NL"/>
+        </w:rPr>
+        <w:t xml:space="preserve"> terwijl g</w:t>
+      </w:r>
+      <w:r>
+        <w:rPr>
+          <w:rFonts w:cstheme="minorHAnsi"/>
+          <w:lang w:val="en-NL"/>
+        </w:rPr>
+        <w:t>oed geïnformeerd zijn toch de ruggegraat van een gezonde democratie</w:t>
+      </w:r>
+      <w:r>
+        <w:rPr>
+          <w:rFonts w:cstheme="minorHAnsi"/>
+          <w:lang w:val="en-NL"/>
+        </w:rPr>
+        <w:t xml:space="preserve"> is</w:t>
+      </w:r>
+      <w:r>
+        <w:rPr>
+          <w:rFonts w:cstheme="minorHAnsi"/>
+          <w:lang w:val="en-NL"/>
+        </w:rPr>
+        <w:t xml:space="preserve">. </w:t>
+      </w:r>
+      <w:r>
+        <w:rPr>
+          <w:rFonts w:cstheme="minorHAnsi"/>
+          <w:lang w:val="en-NL"/>
+        </w:rPr>
+        <w:t>P</w:t>
+      </w:r>
+      <w:r>
+        <w:rPr>
+          <w:rFonts w:cstheme="minorHAnsi"/>
+          <w:lang w:val="en-NL"/>
+        </w:rPr>
+        <w:t>olitiek zit ingewikkeld in elkaar</w:t>
+      </w:r>
+      <w:r>
+        <w:rPr>
+          <w:rFonts w:cstheme="minorHAnsi"/>
+          <w:lang w:val="en-NL"/>
+        </w:rPr>
+        <w:t xml:space="preserve"> en daarvan is Cormack zich bewust. M</w:t>
+      </w:r>
+      <w:r>
+        <w:rPr>
+          <w:rFonts w:cstheme="minorHAnsi"/>
+          <w:lang w:val="en-NL"/>
+        </w:rPr>
+        <w:t>aar dat is niet het hele verhaal</w:t>
+      </w:r>
+      <w:r>
+        <w:rPr>
+          <w:rFonts w:cstheme="minorHAnsi"/>
+          <w:lang w:val="en-NL"/>
+        </w:rPr>
+        <w:t>, e</w:t>
+      </w:r>
+      <w:r>
+        <w:rPr>
+          <w:rFonts w:cstheme="minorHAnsi"/>
+          <w:lang w:val="en-NL"/>
+        </w:rPr>
+        <w:t>r speelt meer mee</w:t>
+      </w:r>
+      <w:r>
+        <w:rPr>
+          <w:rFonts w:cstheme="minorHAnsi"/>
+          <w:lang w:val="en-NL"/>
+        </w:rPr>
+        <w:t xml:space="preserve">. </w:t>
+      </w:r>
+      <w:r>
+        <w:rPr>
+          <w:rFonts w:cstheme="minorHAnsi"/>
+          <w:lang w:val="en-NL"/>
+        </w:rPr>
+        <w:t>Zo</w:t>
+      </w:r>
+      <w:r>
+        <w:rPr>
+          <w:rFonts w:cstheme="minorHAnsi"/>
+          <w:lang w:val="en-NL"/>
+        </w:rPr>
+        <w:t xml:space="preserve"> weten </w:t>
+      </w:r>
+      <w:r>
+        <w:rPr>
+          <w:rFonts w:cstheme="minorHAnsi"/>
+          <w:lang w:val="en-NL"/>
+        </w:rPr>
+        <w:t xml:space="preserve">we </w:t>
+      </w:r>
+      <w:r>
+        <w:rPr>
+          <w:rFonts w:cstheme="minorHAnsi"/>
+          <w:lang w:val="en-NL"/>
+        </w:rPr>
+        <w:t xml:space="preserve">ook niet goed hoe we met jongeren over politiek moeten praten, </w:t>
+      </w:r>
+      <w:r>
+        <w:rPr>
+          <w:rFonts w:cstheme="minorHAnsi"/>
+          <w:lang w:val="en-NL"/>
+        </w:rPr>
+        <w:t xml:space="preserve">wordt </w:t>
+      </w:r>
+      <w:r>
+        <w:rPr>
+          <w:rFonts w:cstheme="minorHAnsi"/>
+          <w:lang w:val="en-NL"/>
+        </w:rPr>
+        <w:t xml:space="preserve">er </w:t>
+      </w:r>
+      <w:r>
+        <w:rPr>
+          <w:rFonts w:cstheme="minorHAnsi"/>
+          <w:lang w:val="en-NL"/>
+        </w:rPr>
+        <w:t xml:space="preserve">vaak </w:t>
+      </w:r>
+      <w:r>
+        <w:rPr>
+          <w:rFonts w:cstheme="minorHAnsi"/>
+          <w:lang w:val="en-NL"/>
+        </w:rPr>
+        <w:t>enkel</w:t>
+      </w:r>
+      <w:r>
+        <w:rPr>
+          <w:rFonts w:cstheme="minorHAnsi"/>
+          <w:lang w:val="en-NL"/>
+        </w:rPr>
+        <w:t xml:space="preserve"> negatief over politiek gesproken en </w:t>
+      </w:r>
+      <w:r>
+        <w:rPr>
+          <w:rFonts w:cstheme="minorHAnsi"/>
+          <w:lang w:val="en-NL"/>
+        </w:rPr>
+        <w:t xml:space="preserve">besteedt </w:t>
+      </w:r>
+      <w:r>
+        <w:rPr>
+          <w:rFonts w:cstheme="minorHAnsi"/>
+          <w:lang w:val="en-NL"/>
+        </w:rPr>
+        <w:t>het onderwijs al</w:t>
+      </w:r>
+      <w:r>
+        <w:rPr>
+          <w:rFonts w:cstheme="minorHAnsi"/>
+          <w:lang w:val="en-NL"/>
+        </w:rPr>
+        <w:t xml:space="preserve"> z’n tijd en</w:t>
+      </w:r>
+      <w:r>
+        <w:rPr>
+          <w:rFonts w:cstheme="minorHAnsi"/>
+          <w:lang w:val="en-NL"/>
+        </w:rPr>
+        <w:t xml:space="preserve"> aandacht aan studenten voorbereiden op het examen. </w:t>
+      </w:r>
+      <w:r>
+        <w:rPr>
+          <w:rFonts w:cstheme="minorHAnsi"/>
+          <w:lang w:val="en-NL"/>
+        </w:rPr>
+        <w:t>Daarom is het belangrijk dat</w:t>
+      </w:r>
+      <w:r>
+        <w:rPr>
+          <w:rFonts w:cstheme="minorHAnsi"/>
+          <w:lang w:val="en-NL"/>
+        </w:rPr>
+        <w:t xml:space="preserve"> binnen dit klimaat ouders hun rol </w:t>
+      </w:r>
+      <w:r>
+        <w:rPr>
+          <w:rFonts w:cstheme="minorHAnsi"/>
+          <w:lang w:val="en-NL"/>
+        </w:rPr>
+        <w:t xml:space="preserve">gaan </w:t>
+      </w:r>
+      <w:r>
+        <w:rPr>
+          <w:rFonts w:cstheme="minorHAnsi"/>
+          <w:lang w:val="en-NL"/>
+        </w:rPr>
+        <w:t xml:space="preserve">spelen. </w:t>
+      </w:r>
+      <w:r>
+        <w:rPr>
+          <w:rFonts w:cstheme="minorHAnsi"/>
+          <w:lang w:val="en-NL"/>
+        </w:rPr>
+        <w:t xml:space="preserve">Cormack weet </w:t>
+      </w:r>
+      <w:r>
+        <w:rPr>
+          <w:rFonts w:cstheme="minorHAnsi"/>
+          <w:lang w:val="en-NL"/>
+        </w:rPr>
+        <w:t>dat lang niet alle ouders da</w:t>
+      </w:r>
+      <w:r>
+        <w:rPr>
+          <w:rFonts w:cstheme="minorHAnsi"/>
+          <w:lang w:val="en-NL"/>
+        </w:rPr>
+        <w:t>ar</w:t>
+      </w:r>
+      <w:r>
+        <w:rPr>
+          <w:rFonts w:cstheme="minorHAnsi"/>
+          <w:lang w:val="en-NL"/>
+        </w:rPr>
+        <w:t xml:space="preserve"> op dit moment </w:t>
+      </w:r>
+      <w:r>
+        <w:rPr>
+          <w:rFonts w:cstheme="minorHAnsi"/>
+          <w:lang w:val="en-NL"/>
+        </w:rPr>
+        <w:t xml:space="preserve">iets mee </w:t>
+      </w:r>
+      <w:r>
+        <w:rPr>
+          <w:rFonts w:cstheme="minorHAnsi"/>
+          <w:lang w:val="en-NL"/>
+        </w:rPr>
+        <w:t xml:space="preserve">doen. </w:t>
+      </w:r>
+      <w:r>
+        <w:rPr>
+          <w:rFonts w:cstheme="minorHAnsi"/>
+          <w:lang w:val="en-NL"/>
+        </w:rPr>
+        <w:t xml:space="preserve">Eerder </w:t>
+      </w:r>
+      <w:r>
+        <w:rPr>
+          <w:rFonts w:cstheme="minorHAnsi"/>
+          <w:lang w:val="en-NL"/>
+        </w:rPr>
+        <w:t xml:space="preserve">het </w:t>
+      </w:r>
+      <w:r>
+        <w:rPr>
+          <w:rFonts w:cstheme="minorHAnsi"/>
+          <w:lang w:val="en-NL"/>
+        </w:rPr>
+        <w:t>tegendeel.</w:t>
+      </w:r>
+      <w:r>
+        <w:rPr>
+          <w:rFonts w:cstheme="minorHAnsi"/>
+          <w:lang w:val="en-NL"/>
+        </w:rPr>
+        <w:t xml:space="preserve"> </w:t>
+      </w:r>
+      <w:r>
+        <w:rPr>
+          <w:rFonts w:cstheme="minorHAnsi"/>
+          <w:lang w:val="en-NL"/>
+        </w:rPr>
+        <w:t>Maar o</w:t>
+      </w:r>
+      <w:r>
+        <w:rPr>
+          <w:rFonts w:cstheme="minorHAnsi"/>
+          <w:lang w:val="en-NL"/>
+        </w:rPr>
+        <w:t xml:space="preserve">uders </w:t>
+      </w:r>
+      <w:r>
+        <w:rPr>
+          <w:rFonts w:cstheme="minorHAnsi"/>
+          <w:lang w:val="en-NL"/>
+        </w:rPr>
+        <w:t xml:space="preserve">hebben ook mogelijkheden die anderen niet hebben. Zij </w:t>
+      </w:r>
+      <w:r>
+        <w:rPr>
+          <w:rFonts w:cstheme="minorHAnsi"/>
+          <w:lang w:val="en-NL"/>
+        </w:rPr>
+        <w:t xml:space="preserve">kunnen </w:t>
+      </w:r>
+      <w:r>
+        <w:rPr>
+          <w:rFonts w:cstheme="minorHAnsi"/>
+          <w:lang w:val="en-NL"/>
+        </w:rPr>
+        <w:t xml:space="preserve">met </w:t>
+      </w:r>
+      <w:r>
+        <w:rPr>
+          <w:rFonts w:cstheme="minorHAnsi"/>
+          <w:lang w:val="en-NL"/>
+        </w:rPr>
+        <w:t xml:space="preserve">hun </w:t>
+      </w:r>
+      <w:r>
+        <w:rPr>
+          <w:rFonts w:cstheme="minorHAnsi"/>
+          <w:lang w:val="en-NL"/>
+        </w:rPr>
+        <w:t xml:space="preserve">kinderen over hun toekomst en die van anderen dromen, </w:t>
+      </w:r>
+      <w:r>
+        <w:rPr>
+          <w:rFonts w:cstheme="minorHAnsi"/>
+          <w:lang w:val="en-NL"/>
+        </w:rPr>
+        <w:t xml:space="preserve">hun kinderen </w:t>
+      </w:r>
+      <w:r>
+        <w:rPr>
+          <w:rFonts w:cstheme="minorHAnsi"/>
+          <w:lang w:val="en-NL"/>
+        </w:rPr>
+        <w:t xml:space="preserve">nieuwsgierig maken (ook voor politiek), met hen over </w:t>
+      </w:r>
+      <w:r>
+        <w:rPr>
+          <w:rFonts w:cstheme="minorHAnsi"/>
+          <w:lang w:val="en-NL"/>
+        </w:rPr>
+        <w:t xml:space="preserve">politiek </w:t>
+      </w:r>
+      <w:r>
+        <w:rPr>
+          <w:rFonts w:cstheme="minorHAnsi"/>
+          <w:lang w:val="en-NL"/>
+        </w:rPr>
+        <w:t xml:space="preserve">praten en </w:t>
+      </w:r>
+      <w:r>
+        <w:rPr>
+          <w:rFonts w:cstheme="minorHAnsi"/>
+          <w:lang w:val="en-NL"/>
+        </w:rPr>
+        <w:t>l</w:t>
+      </w:r>
+      <w:r>
+        <w:rPr>
+          <w:rFonts w:cstheme="minorHAnsi"/>
+          <w:lang w:val="en-NL"/>
+        </w:rPr>
+        <w:t>aten zien welke vaardigheden ervoor nodig zijn (informatie verwerken, vragen stellen en kritisch denken).</w:t>
+      </w:r>
+      <w:r>
+        <w:rPr>
+          <w:rFonts w:cstheme="minorHAnsi"/>
+          <w:lang w:val="en-NL"/>
+        </w:rPr>
+        <w:t xml:space="preserve"> Dat komt </w:t>
+      </w:r>
+      <w:r>
+        <w:rPr>
+          <w:rFonts w:cstheme="minorHAnsi"/>
+          <w:lang w:val="en-NL"/>
+        </w:rPr>
+        <w:t>die jonge generatie</w:t>
+      </w:r>
+      <w:r>
+        <w:rPr>
+          <w:rFonts w:cstheme="minorHAnsi"/>
+          <w:lang w:val="en-NL"/>
+        </w:rPr>
+        <w:t xml:space="preserve"> op allerlei manieren ten goede.</w:t>
+      </w:r>
+      <w:r>
+        <w:rPr>
+          <w:rFonts w:cstheme="minorHAnsi"/>
+          <w:lang w:val="en-NL"/>
+        </w:rPr>
+        <w:t xml:space="preserve"> Er met kinderen open over praten is voor d</w:t>
+      </w:r>
+      <w:r>
+        <w:rPr>
+          <w:rFonts w:cstheme="minorHAnsi"/>
+          <w:lang w:val="en-NL"/>
+        </w:rPr>
+        <w:t>i</w:t>
+      </w:r>
+      <w:r>
+        <w:rPr>
+          <w:rFonts w:cstheme="minorHAnsi"/>
+          <w:lang w:val="en-NL"/>
+        </w:rPr>
+        <w:t xml:space="preserve">e ouders zelf ook goed omdat </w:t>
+      </w:r>
+      <w:r>
+        <w:rPr>
+          <w:rFonts w:cstheme="minorHAnsi"/>
+          <w:lang w:val="en-NL"/>
+        </w:rPr>
+        <w:t xml:space="preserve">zo </w:t>
+      </w:r>
+      <w:r>
+        <w:rPr>
+          <w:rFonts w:cstheme="minorHAnsi"/>
+          <w:lang w:val="en-NL"/>
+        </w:rPr>
+        <w:t xml:space="preserve">hun eigen perspectief wordt bevraagd en </w:t>
+      </w:r>
+      <w:r>
+        <w:rPr>
+          <w:rFonts w:cstheme="minorHAnsi"/>
+          <w:lang w:val="en-NL"/>
+        </w:rPr>
+        <w:t>ze goed</w:t>
+      </w:r>
+      <w:r>
+        <w:rPr>
+          <w:rFonts w:cstheme="minorHAnsi"/>
+          <w:lang w:val="en-NL"/>
+        </w:rPr>
+        <w:t xml:space="preserve"> blijven nadenken. Als ouders met kinderen over politiek praten is het goed om de eigen rol daarin te blijven zien, zo weinig mogelijk negatief te zijn en kinderen uit</w:t>
+      </w:r>
+      <w:r>
+        <w:rPr>
+          <w:rFonts w:cstheme="minorHAnsi"/>
+          <w:lang w:val="en-NL"/>
+        </w:rPr>
+        <w:t xml:space="preserve"> te </w:t>
+      </w:r>
+      <w:r>
+        <w:rPr>
+          <w:rFonts w:cstheme="minorHAnsi"/>
+          <w:lang w:val="en-NL"/>
+        </w:rPr>
+        <w:t xml:space="preserve">dagen aanvullend onderzoek te doen over </w:t>
+      </w:r>
+      <w:r>
+        <w:rPr>
+          <w:rFonts w:cstheme="minorHAnsi"/>
+          <w:lang w:val="en-NL"/>
+        </w:rPr>
+        <w:t>een</w:t>
+      </w:r>
+      <w:r>
+        <w:rPr>
+          <w:rFonts w:cstheme="minorHAnsi"/>
+          <w:lang w:val="en-NL"/>
+        </w:rPr>
+        <w:t xml:space="preserve"> onderwerp. Het gaat om de kwaliteit van de interactie</w:t>
+      </w:r>
+      <w:r>
+        <w:rPr>
+          <w:rFonts w:cstheme="minorHAnsi"/>
+          <w:lang w:val="en-NL"/>
+        </w:rPr>
+        <w:t xml:space="preserve"> tussen ouders en kinderen</w:t>
+      </w:r>
+      <w:r>
+        <w:rPr>
+          <w:rFonts w:cstheme="minorHAnsi"/>
+          <w:lang w:val="en-NL"/>
+        </w:rPr>
+        <w:t xml:space="preserve">. </w:t>
       </w:r>
       <w:r>
         <w:rPr>
@@ -810,6 +1713,13 @@
           <w:rFonts w:cstheme="minorHAnsi"/>
           <w:lang w:val="en-NL"/>
         </w:rPr>
+        <w:t>ze</w:t>
+      </w:r>
+      <w:r>
+        <w:rPr>
+          <w:rFonts w:cstheme="minorHAnsi"/>
+          <w:lang w:val="en-NL"/>
+        </w:rPr>
         <w:t xml:space="preserve"> gesprekken en activiteiten </w:t>
       </w:r>
       <w:r>
@@ -817,7 +1727,169 @@
           <w:rFonts w:cstheme="minorHAnsi"/>
           <w:lang w:val="en-NL"/>
         </w:rPr>
-        <w:t>af te stemmen op de leeftijd van de kinderen (jonge kinderen van 5-9 jaar, vroege adolescenten van 10-14 jaar en tieners van 15-18 jaar. Op op die leeftijden gaat het om de mogelijkheden om te leren, nieuwe dingen uitproberen en nieuwe ideeën eigen maken, om eigen standpunten te leren innemen en eigen interesses te vinden. Altijd gaat het om vertrouwen, openheid en nieuwsgierigheid. Hoe ouders dat kunnen doen en waar ze dan aan moeten denken, geeft ze hen mee. Zelf vindt ze het belangrijk in de opvoeding negativiteit wordt voorkomen en dat er in mogelijkheden wordt gedacht.</w:t>
+        <w:t>af te stemmen op de leeftijd van de kinderen (jonge kinderen van 5-9 jaar, vroege adolescenten van 10-14 jaar en tieners van 15-18 jaar</w:t>
+      </w:r>
+      <w:r>
+        <w:rPr>
+          <w:rFonts w:cstheme="minorHAnsi"/>
+          <w:lang w:val="en-NL"/>
+        </w:rPr>
+        <w:t>)</w:t>
+      </w:r>
+      <w:r>
+        <w:rPr>
+          <w:rFonts w:cstheme="minorHAnsi"/>
+          <w:lang w:val="en-NL"/>
+        </w:rPr>
+        <w:t xml:space="preserve">. Op </w:t>
+      </w:r>
+      <w:r>
+        <w:rPr>
+          <w:rFonts w:cstheme="minorHAnsi"/>
+          <w:lang w:val="en-NL"/>
+        </w:rPr>
+        <w:t>al</w:t>
+      </w:r>
+      <w:r>
+        <w:rPr>
+          <w:rFonts w:cstheme="minorHAnsi"/>
+          <w:lang w:val="en-NL"/>
+        </w:rPr>
+        <w:t xml:space="preserve"> die leeftijden gaat het om de mogelijkheden </w:t>
+      </w:r>
+      <w:r>
+        <w:rPr>
+          <w:rFonts w:cstheme="minorHAnsi"/>
+          <w:lang w:val="en-NL"/>
+        </w:rPr>
+        <w:t xml:space="preserve">die kinderen krijgen </w:t>
+      </w:r>
+      <w:r>
+        <w:rPr>
+          <w:rFonts w:cstheme="minorHAnsi"/>
+          <w:lang w:val="en-NL"/>
+        </w:rPr>
+        <w:t>om te leren, nieuwe dingen uit</w:t>
+      </w:r>
+      <w:r>
+        <w:rPr>
+          <w:rFonts w:cstheme="minorHAnsi"/>
+          <w:lang w:val="en-NL"/>
+        </w:rPr>
+        <w:t xml:space="preserve"> te </w:t>
+      </w:r>
+      <w:r>
+        <w:rPr>
+          <w:rFonts w:cstheme="minorHAnsi"/>
+          <w:lang w:val="en-NL"/>
+        </w:rPr>
+        <w:t xml:space="preserve">proberen en nieuwe ideeën eigen </w:t>
+      </w:r>
+      <w:r>
+        <w:rPr>
+          <w:rFonts w:cstheme="minorHAnsi"/>
+          <w:lang w:val="en-NL"/>
+        </w:rPr>
+        <w:t xml:space="preserve">te </w:t>
+      </w:r>
+      <w:r>
+        <w:rPr>
+          <w:rFonts w:cstheme="minorHAnsi"/>
+          <w:lang w:val="en-NL"/>
+        </w:rPr>
+        <w:t xml:space="preserve">maken, om eigen standpunten te leren innemen en eigen interesses te vinden. </w:t>
+      </w:r>
+      <w:r>
+        <w:rPr>
+          <w:rFonts w:cstheme="minorHAnsi"/>
+          <w:lang w:val="en-NL"/>
+        </w:rPr>
+        <w:t>En a</w:t>
+      </w:r>
+      <w:r>
+        <w:rPr>
+          <w:rFonts w:cstheme="minorHAnsi"/>
+          <w:lang w:val="en-NL"/>
+        </w:rPr>
+        <w:t xml:space="preserve">ltijd </w:t>
+      </w:r>
+      <w:r>
+        <w:rPr>
+          <w:rFonts w:cstheme="minorHAnsi"/>
+          <w:lang w:val="en-NL"/>
+        </w:rPr>
+        <w:t xml:space="preserve">weer </w:t>
+      </w:r>
+      <w:r>
+        <w:rPr>
+          <w:rFonts w:cstheme="minorHAnsi"/>
+          <w:lang w:val="en-NL"/>
+        </w:rPr>
+        <w:t xml:space="preserve">gaat het om vertrouwen, openheid en nieuwsgierigheid. Hoe ouders dat kunnen doen en </w:t>
+      </w:r>
+      <w:r>
+        <w:rPr>
+          <w:rFonts w:cstheme="minorHAnsi"/>
+          <w:lang w:val="en-NL"/>
+        </w:rPr>
+        <w:lastRenderedPageBreak/>
+        <w:t xml:space="preserve">waar ze dan aan moeten denken, geeft </w:t>
+      </w:r>
+      <w:r>
+        <w:rPr>
+          <w:rFonts w:cstheme="minorHAnsi"/>
+          <w:lang w:val="en-NL"/>
+        </w:rPr>
+        <w:t>Cormack allerlei suggesties</w:t>
+      </w:r>
+      <w:r>
+        <w:rPr>
+          <w:rFonts w:cstheme="minorHAnsi"/>
+          <w:lang w:val="en-NL"/>
+        </w:rPr>
+        <w:t xml:space="preserve"> mee. Zelf vindt ze het </w:t>
+      </w:r>
+      <w:r>
+        <w:rPr>
+          <w:rFonts w:cstheme="minorHAnsi"/>
+          <w:lang w:val="en-NL"/>
+        </w:rPr>
+        <w:t xml:space="preserve">in ieder geval </w:t>
+      </w:r>
+      <w:r>
+        <w:rPr>
+          <w:rFonts w:cstheme="minorHAnsi"/>
+          <w:lang w:val="en-NL"/>
+        </w:rPr>
+        <w:t xml:space="preserve">belangrijk </w:t>
+      </w:r>
+      <w:r>
+        <w:rPr>
+          <w:rFonts w:cstheme="minorHAnsi"/>
+          <w:lang w:val="en-NL"/>
+        </w:rPr>
+        <w:t xml:space="preserve">dat </w:t>
+      </w:r>
+      <w:r>
+        <w:rPr>
+          <w:rFonts w:cstheme="minorHAnsi"/>
+          <w:lang w:val="en-NL"/>
+        </w:rPr>
+        <w:t xml:space="preserve">in de opvoeding negativiteit wordt voorkomen en dat er </w:t>
+      </w:r>
+      <w:r>
+        <w:rPr>
+          <w:rFonts w:cstheme="minorHAnsi"/>
+          <w:lang w:val="en-NL"/>
+        </w:rPr>
+        <w:t xml:space="preserve">steeds </w:t>
+      </w:r>
+      <w:r>
+        <w:rPr>
+          <w:rFonts w:cstheme="minorHAnsi"/>
+          <w:lang w:val="en-NL"/>
+        </w:rPr>
+        <w:t>in mogelijkheden wordt gedacht.</w:t>
       </w:r>
     </w:p>
     <w:p>
@@ -834,8 +1906,63 @@
           <w:rFonts w:cstheme="minorHAnsi"/>
           <w:lang w:val="en-NL"/>
         </w:rPr>
-        <w:lastRenderedPageBreak/>
-        <w:t xml:space="preserve">Om tot handelen over te gaan is het nodig om kennis te hebben over bepaalde politieke onderwerpen. Deel 2 van het boek gaat over wat ouders en kinderen over politiek </w:t>
+        <w:t xml:space="preserve">Om tot handelen over te gaan is het nodig om </w:t>
+      </w:r>
+      <w:r>
+        <w:rPr>
+          <w:rFonts w:cstheme="minorHAnsi"/>
+          <w:lang w:val="en-NL"/>
+        </w:rPr>
+        <w:t xml:space="preserve">bepaalde </w:t>
+      </w:r>
+      <w:r>
+        <w:rPr>
+          <w:rFonts w:cstheme="minorHAnsi"/>
+          <w:lang w:val="en-NL"/>
+        </w:rPr>
+        <w:t>kennis te hebben over</w:t>
+      </w:r>
+      <w:r>
+        <w:rPr>
+          <w:rFonts w:cstheme="minorHAnsi"/>
+          <w:lang w:val="en-NL"/>
+        </w:rPr>
+        <w:t xml:space="preserve"> politiek en overheid</w:t>
+      </w:r>
+      <w:r>
+        <w:rPr>
+          <w:rFonts w:cstheme="minorHAnsi"/>
+          <w:lang w:val="en-NL"/>
+        </w:rPr>
+        <w:t xml:space="preserve"> . </w:t>
+      </w:r>
+      <w:r>
+        <w:rPr>
+          <w:rFonts w:cstheme="minorHAnsi"/>
+          <w:lang w:val="en-NL"/>
+        </w:rPr>
+        <w:t>Waar het in het eerste deel om het proces ging</w:t>
+      </w:r>
+      <w:r>
+        <w:rPr>
+          <w:rFonts w:cstheme="minorHAnsi"/>
+          <w:lang w:val="en-NL"/>
+        </w:rPr>
+        <w:t>,</w:t>
+      </w:r>
+      <w:r>
+        <w:rPr>
+          <w:rFonts w:cstheme="minorHAnsi"/>
+          <w:lang w:val="en-NL"/>
+        </w:rPr>
+        <w:t xml:space="preserve"> gaat dit deel</w:t>
+      </w:r>
+      <w:r>
+        <w:rPr>
+          <w:rFonts w:cstheme="minorHAnsi"/>
+          <w:lang w:val="en-NL"/>
+        </w:rPr>
+        <w:t xml:space="preserve"> van het boek over wat ouders en kinderen over politiek </w:t>
       </w:r>
       <w:r>
         <w:rPr>
@@ -843,6 +1970,356 @@
           <w:lang w:val="en-NL"/>
         </w:rPr>
         <w:t>moeten weten.</w:t>
+      </w:r>
+      <w:r>
+        <w:rPr>
+          <w:rFonts w:cstheme="minorHAnsi"/>
+          <w:lang w:val="en-NL"/>
+        </w:rPr>
+        <w:t xml:space="preserve"> Allereest zijn er een a</w:t>
+      </w:r>
+      <w:r>
+        <w:rPr>
+          <w:rFonts w:cstheme="minorHAnsi"/>
+          <w:lang w:val="en-NL"/>
+        </w:rPr>
+        <w:t>antal basis principes</w:t>
+      </w:r>
+      <w:r>
+        <w:rPr>
+          <w:rFonts w:cstheme="minorHAnsi"/>
+          <w:lang w:val="en-NL"/>
+        </w:rPr>
+        <w:t>. Amerika is een democratische republiek</w:t>
+      </w:r>
+      <w:r>
+        <w:rPr>
+          <w:rFonts w:cstheme="minorHAnsi"/>
+          <w:lang w:val="en-NL"/>
+        </w:rPr>
+        <w:t>; d</w:t>
+      </w:r>
+      <w:r>
+        <w:rPr>
+          <w:rFonts w:cstheme="minorHAnsi"/>
+          <w:lang w:val="en-NL"/>
+        </w:rPr>
+        <w:t>emocratisch omdat het de wil van het volk serieus neemt en een republiek waarin enkele verantwoordelijken handelen in naam van de meerderheid. De democratie is gebaseerd op de betrokkenheid en</w:t>
+      </w:r>
+      <w:r>
+        <w:rPr>
+          <w:rFonts w:cstheme="minorHAnsi"/>
+          <w:lang w:val="en-NL"/>
+        </w:rPr>
+        <w:t xml:space="preserve"> participatie</w:t>
+      </w:r>
+      <w:r>
+        <w:rPr>
+          <w:rFonts w:cstheme="minorHAnsi"/>
+          <w:lang w:val="en-NL"/>
+        </w:rPr>
+        <w:t xml:space="preserve"> van </w:t>
+      </w:r>
+      <w:r>
+        <w:rPr>
+          <w:rFonts w:cstheme="minorHAnsi"/>
+          <w:lang w:val="en-NL"/>
+        </w:rPr>
+        <w:t xml:space="preserve">alle </w:t>
+      </w:r>
+      <w:r>
+        <w:rPr>
+          <w:rFonts w:cstheme="minorHAnsi"/>
+          <w:lang w:val="en-NL"/>
+        </w:rPr>
+        <w:t>burgers</w:t>
+      </w:r>
+      <w:r>
+        <w:rPr>
+          <w:rFonts w:cstheme="minorHAnsi"/>
+          <w:lang w:val="en-NL"/>
+        </w:rPr>
+        <w:t xml:space="preserve"> en niet omdat je van een bepaalde komaf bent of genoeg geld hebt. Een ander belangrijk basisprincipe van de moderne samenleving is </w:t>
+      </w:r>
+      <w:r>
+        <w:rPr>
+          <w:rFonts w:cstheme="minorHAnsi"/>
+          <w:lang w:val="en-NL"/>
+        </w:rPr>
+        <w:t xml:space="preserve">verdeling van </w:t>
+      </w:r>
+      <w:r>
+        <w:rPr>
+          <w:rFonts w:cstheme="minorHAnsi"/>
+          <w:lang w:val="en-NL"/>
+        </w:rPr>
+        <w:t>machten (</w:t>
+      </w:r>
+      <w:r>
+        <w:rPr>
+          <w:rFonts w:cstheme="minorHAnsi"/>
+          <w:lang w:val="en-NL"/>
+        </w:rPr>
+        <w:t>wetgevend, uitvoerend en rechtelijk</w:t>
+      </w:r>
+      <w:r>
+        <w:rPr>
+          <w:rFonts w:cstheme="minorHAnsi"/>
+          <w:lang w:val="en-NL"/>
+        </w:rPr>
+        <w:t>)</w:t>
+      </w:r>
+      <w:r>
+        <w:rPr>
+          <w:rFonts w:cstheme="minorHAnsi"/>
+          <w:lang w:val="en-NL"/>
+        </w:rPr>
+        <w:t xml:space="preserve">. De een houdt de ander in de gaten en het systeem is zo opgebouwd dat er, als het goed gaat, allerlei </w:t>
+      </w:r>
+      <w:r>
+        <w:rPr>
+          <w:rFonts w:cstheme="minorHAnsi"/>
+          <w:lang w:val="en-NL"/>
+        </w:rPr>
+        <w:t>controles en tegenwichten</w:t>
+      </w:r>
+      <w:r>
+        <w:rPr>
+          <w:rFonts w:cstheme="minorHAnsi"/>
+          <w:lang w:val="en-NL"/>
+        </w:rPr>
+        <w:t xml:space="preserve"> zijn om het geheel overeind te houden en</w:t>
+      </w:r>
+      <w:r>
+        <w:rPr>
+          <w:rFonts w:cstheme="minorHAnsi"/>
+          <w:lang w:val="en-NL"/>
+        </w:rPr>
+        <w:t xml:space="preserve"> </w:t>
+      </w:r>
+      <w:r>
+        <w:rPr>
+          <w:rFonts w:cstheme="minorHAnsi"/>
+          <w:lang w:val="en-NL"/>
+        </w:rPr>
+        <w:t>ervoor te zorgen dat</w:t>
+      </w:r>
+      <w:r>
+        <w:rPr>
+          <w:rFonts w:cstheme="minorHAnsi"/>
+          <w:lang w:val="en-NL"/>
+        </w:rPr>
+        <w:t xml:space="preserve"> de politiek werkt.</w:t>
+      </w:r>
+      <w:r>
+        <w:rPr>
+          <w:rFonts w:cstheme="minorHAnsi"/>
+          <w:lang w:val="en-NL"/>
+        </w:rPr>
+        <w:t xml:space="preserve"> Onderdeel van het systeem is dat burgers vanaf een bepaalde leeftijd hun stem kunnen uitbrengen. Iedereen heeft dat recht maar dat moet je je wel registreren, weten hoe je moet stemmen en hoe jij je als burger erop kunt voorbereiden. Dat stemmen doe je voor de federale overheid, maar ook binnen de staat en </w:t>
+      </w:r>
+      <w:r>
+        <w:rPr>
+          <w:rFonts w:cstheme="minorHAnsi"/>
+          <w:lang w:val="en-NL"/>
+        </w:rPr>
+        <w:t>de</w:t>
+      </w:r>
+      <w:r>
+        <w:rPr>
+          <w:rFonts w:cstheme="minorHAnsi"/>
+          <w:lang w:val="en-NL"/>
+        </w:rPr>
+        <w:t xml:space="preserve"> lokale </w:t>
+      </w:r>
+      <w:r>
+        <w:rPr>
+          <w:rFonts w:cstheme="minorHAnsi"/>
+          <w:lang w:val="en-NL"/>
+        </w:rPr>
+        <w:t>omgeving</w:t>
+      </w:r>
+      <w:r>
+        <w:rPr>
+          <w:rFonts w:cstheme="minorHAnsi"/>
+          <w:lang w:val="en-NL"/>
+        </w:rPr>
+        <w:t xml:space="preserve"> waar je woont. Ook hier kunnen ouders hun kind de weg wijzen. Vervolgens is er ook de </w:t>
+      </w:r>
+      <w:r>
+        <w:rPr>
+          <w:rFonts w:cstheme="minorHAnsi"/>
+          <w:lang w:val="en-NL"/>
+        </w:rPr>
+        <w:t>Constitutie</w:t>
+      </w:r>
+      <w:r>
+        <w:rPr>
+          <w:rFonts w:cstheme="minorHAnsi"/>
+          <w:lang w:val="en-NL"/>
+        </w:rPr>
+        <w:t xml:space="preserve">, </w:t>
+      </w:r>
+      <w:r>
+        <w:rPr>
+          <w:rFonts w:cstheme="minorHAnsi"/>
+          <w:lang w:val="en-NL"/>
+        </w:rPr>
+        <w:t>een kort document d</w:t>
+      </w:r>
+      <w:r>
+        <w:rPr>
+          <w:rFonts w:cstheme="minorHAnsi"/>
+          <w:lang w:val="en-NL"/>
+        </w:rPr>
+        <w:t>at de principes en structuren van het Amerikaanse overheidssysteem</w:t>
+      </w:r>
+      <w:r>
+        <w:rPr>
+          <w:rFonts w:cstheme="minorHAnsi"/>
+          <w:lang w:val="en-NL"/>
+        </w:rPr>
+        <w:t xml:space="preserve"> uit</w:t>
+      </w:r>
+      <w:r>
+        <w:rPr>
+          <w:rFonts w:cstheme="minorHAnsi"/>
+          <w:lang w:val="en-NL"/>
+        </w:rPr>
+        <w:t>drukt</w:t>
+      </w:r>
+      <w:r>
+        <w:rPr>
+          <w:rFonts w:cstheme="minorHAnsi"/>
+          <w:lang w:val="en-NL"/>
+        </w:rPr>
+        <w:t>. Het is in 1787 geschreven en een jaar later aangenomen en bestaat uit</w:t>
+      </w:r>
+      <w:r>
+        <w:rPr>
+          <w:rFonts w:cstheme="minorHAnsi"/>
+          <w:lang w:val="en-NL"/>
+        </w:rPr>
+        <w:t xml:space="preserve"> </w:t>
+      </w:r>
+      <w:r>
+        <w:rPr>
+          <w:rFonts w:cstheme="minorHAnsi"/>
+          <w:lang w:val="en-NL"/>
+        </w:rPr>
+        <w:t>zeven artikelen</w:t>
+      </w:r>
+      <w:r>
+        <w:rPr>
+          <w:rFonts w:cstheme="minorHAnsi"/>
+          <w:lang w:val="en-NL"/>
+        </w:rPr>
+        <w:t xml:space="preserve"> (wetgevend, uitvoerend, juridisch, de staten, de amendementen, nationale suprematie en ratificatie). Die Constitutie is in de loop der tijd verschillende keren geamendeerd. In de Bill of Rights staan de eerste tien amendementen en gaan vooral over de burgerrechten</w:t>
+      </w:r>
+      <w:r>
+        <w:rPr>
+          <w:rFonts w:cstheme="minorHAnsi"/>
+          <w:lang w:val="en-NL"/>
+        </w:rPr>
+        <w:t xml:space="preserve"> bestaat</w:t>
+      </w:r>
+      <w:r>
+        <w:rPr>
+          <w:rFonts w:cstheme="minorHAnsi"/>
+          <w:lang w:val="en-NL"/>
+        </w:rPr>
+        <w:t xml:space="preserve">. Ook daarna zijn er aanpassingen geweest, veelal het resultaat van maatschappelijke </w:t>
+      </w:r>
+      <w:r>
+        <w:rPr>
+          <w:rFonts w:cstheme="minorHAnsi"/>
+          <w:lang w:val="en-NL"/>
+        </w:rPr>
+        <w:t xml:space="preserve">en sociale </w:t>
+      </w:r>
+      <w:r>
+        <w:rPr>
+          <w:rFonts w:cstheme="minorHAnsi"/>
+          <w:lang w:val="en-NL"/>
+        </w:rPr>
+        <w:t>ontwikkelingen (in totaal kent de Constitutie</w:t>
+      </w:r>
+      <w:r>
+        <w:rPr>
+          <w:rFonts w:cstheme="minorHAnsi"/>
+          <w:lang w:val="en-NL"/>
+        </w:rPr>
+        <w:t xml:space="preserve"> 27 amendementen e</w:t>
+      </w:r>
+      <w:r>
+        <w:rPr>
+          <w:rFonts w:cstheme="minorHAnsi"/>
+          <w:lang w:val="en-NL"/>
+        </w:rPr>
+        <w:t xml:space="preserve">n Cormack behandelt elk kort tot en met de laatste </w:t>
+      </w:r>
+      <w:r>
+        <w:rPr>
+          <w:rFonts w:cstheme="minorHAnsi"/>
+          <w:lang w:val="en-NL"/>
+        </w:rPr>
+        <w:t>uit</w:t>
+      </w:r>
+      <w:r>
+        <w:rPr>
+          <w:rFonts w:cstheme="minorHAnsi"/>
+          <w:lang w:val="en-NL"/>
+        </w:rPr>
+        <w:t xml:space="preserve"> 1992). Na de Consitutie gaat Cormack in op het Federalisme, wat gaat over hoe de macht </w:t>
+      </w:r>
+      <w:r>
+        <w:rPr>
+          <w:rFonts w:cstheme="minorHAnsi"/>
+          <w:lang w:val="en-NL"/>
+        </w:rPr>
+        <w:t xml:space="preserve">van de overheid </w:t>
+      </w:r>
+      <w:r>
+        <w:rPr>
+          <w:rFonts w:cstheme="minorHAnsi"/>
+          <w:lang w:val="en-NL"/>
+        </w:rPr>
+        <w:t>in de Verenigde Staten</w:t>
+      </w:r>
+      <w:r>
+        <w:rPr>
+          <w:rFonts w:cstheme="minorHAnsi"/>
+          <w:lang w:val="en-NL"/>
+        </w:rPr>
+        <w:t>, die</w:t>
+      </w:r>
+      <w:r>
+        <w:rPr>
+          <w:rFonts w:cstheme="minorHAnsi"/>
+          <w:lang w:val="en-NL"/>
+        </w:rPr>
+        <w:t xml:space="preserve"> verdeeld </w:t>
+      </w:r>
+      <w:r>
+        <w:rPr>
+          <w:rFonts w:cstheme="minorHAnsi"/>
+          <w:lang w:val="en-NL"/>
+        </w:rPr>
+        <w:t xml:space="preserve">is </w:t>
+      </w:r>
+      <w:r>
+        <w:rPr>
+          <w:rFonts w:cstheme="minorHAnsi"/>
+          <w:lang w:val="en-NL"/>
+        </w:rPr>
+        <w:t>tussen</w:t>
+      </w:r>
+      <w:r>
+        <w:rPr>
+          <w:rFonts w:cstheme="minorHAnsi"/>
+          <w:lang w:val="en-NL"/>
+        </w:rPr>
+        <w:t xml:space="preserve"> de federale overheid, de staten/territoria en de lokale overheden. Sommige onderwerpen zijn in Amerika typische federale onderwerpen (zoals nationale veiligheid, defensie en buitenlandse zaken) waar andere zaken meer iets voor de staten of de lokale overheid zijn. </w:t>
       </w:r>
     </w:p>
     <w:p>
@@ -854,69 +2331,10 @@
           <w:lang w:val="en-NL"/>
         </w:rPr>
       </w:pPr>
-      <w:r>
-        <w:rPr>
-          <w:rFonts w:cstheme="minorHAnsi"/>
-          <w:lang w:val="en-NL"/>
-        </w:rPr>
-        <w:t>Aantal basis principes</w:t>
-      </w:r>
     </w:p>
     <w:p>
       <w:pPr>
         <w:spacing w:line="360" w:lineRule="auto"/>
-        <w:ind w:firstLine="720"/>
-        <w:rPr>
-          <w:rFonts w:cstheme="minorHAnsi"/>
-          <w:lang w:val="en-NL"/>
-        </w:rPr>
-      </w:pPr>
-      <w:r>
-        <w:rPr>
-          <w:rFonts w:cstheme="minorHAnsi"/>
-          <w:lang w:val="en-NL"/>
-        </w:rPr>
-        <w:t>Stemmen</w:t>
-      </w:r>
-    </w:p>
-    <w:p>
-      <w:pPr>
-        <w:spacing w:line="360" w:lineRule="auto"/>
-        <w:ind w:firstLine="720"/>
-        <w:rPr>
-          <w:rFonts w:cstheme="minorHAnsi"/>
-          <w:lang w:val="en-NL"/>
-        </w:rPr>
-      </w:pPr>
-      <w:r>
-        <w:rPr>
-          <w:rFonts w:cstheme="minorHAnsi"/>
-          <w:lang w:val="en-NL"/>
-        </w:rPr>
-        <w:t>Constitutie</w:t>
-      </w:r>
-    </w:p>
-    <w:p>
-      <w:pPr>
-        <w:spacing w:line="360" w:lineRule="auto"/>
-        <w:ind w:firstLine="720"/>
-        <w:rPr>
-          <w:rFonts w:cstheme="minorHAnsi"/>
-          <w:lang w:val="en-NL"/>
-        </w:rPr>
-      </w:pPr>
-      <w:r>
-        <w:rPr>
-          <w:rFonts w:cstheme="minorHAnsi"/>
-          <w:lang w:val="en-NL"/>
-        </w:rPr>
-        <w:t>Federalisme</w:t>
-      </w:r>
-    </w:p>
-    <w:p>
-      <w:pPr>
-        <w:spacing w:line="360" w:lineRule="auto"/>
-        <w:ind w:firstLine="720"/>
         <w:rPr>
           <w:rFonts w:cstheme="minorHAnsi"/>
           <w:lang w:val="en-NL"/>
@@ -926,30 +2344,6 @@
     <w:p>
       <w:pPr>
         <w:spacing w:line="360" w:lineRule="auto"/>
-        <w:ind w:firstLine="720"/>
-        <w:rPr>
-          <w:rFonts w:cstheme="minorHAnsi"/>
-          <w:lang w:val="en-NL"/>
-        </w:rPr>
-      </w:pPr>
-      <w:r>
-        <w:rPr>
-          <w:rFonts w:cstheme="minorHAnsi"/>
-          <w:lang w:val="en-NL"/>
-        </w:rPr>
-        <w:t xml:space="preserve"> </w:t>
-      </w:r>
-      <w:r>
-        <w:rPr>
-          <w:rFonts w:cstheme="minorHAnsi"/>
-          <w:lang w:val="en-NL"/>
-        </w:rPr>
-        <w:t>xxx</w:t>
-      </w:r>
-    </w:p>
-    <w:p>
-      <w:pPr>
-        <w:spacing w:line="360" w:lineRule="auto"/>
         <w:rPr>
           <w:rFonts w:cstheme="minorHAnsi"/>
           <w:lang w:val="en-NL"/>
@@ -978,21 +2372,673 @@
           <w:rFonts w:cstheme="minorHAnsi"/>
           <w:lang w:val="en-NL"/>
         </w:rPr>
-        <w:t xml:space="preserve">Dat gaat verder dan alleen maar stemmen maar ook hoe ze aan de gemeenschap deel kunnen nemen, </w:t>
-      </w:r>
-      <w:r>
-        <w:rPr>
-          <w:rFonts w:cstheme="minorHAnsi"/>
-          <w:lang w:val="en-NL"/>
-        </w:rPr>
-        <w:t>hij ze er zelf aan kunnen bijdragen en hoe ze zich ten opzichte van anderen, instituten, organisaties en verschillen perpectieven kunnen opstellen</w:t>
-      </w:r>
-      <w:r>
-        <w:rPr>
-          <w:rFonts w:cstheme="minorHAnsi"/>
-          <w:lang w:val="en-NL"/>
-        </w:rPr>
-        <w:t xml:space="preserve">  </w:t>
+        <w:t xml:space="preserve">Cormack laat </w:t>
+      </w:r>
+      <w:r>
+        <w:rPr>
+          <w:rFonts w:cstheme="minorHAnsi"/>
+          <w:lang w:val="en-NL"/>
+        </w:rPr>
+        <w:t xml:space="preserve">in *How to Raise a Citizen* </w:t>
+      </w:r>
+      <w:r>
+        <w:rPr>
+          <w:rFonts w:cstheme="minorHAnsi"/>
+          <w:lang w:val="en-NL"/>
+        </w:rPr>
+        <w:t>zien dat het bij het opvoeden van burger</w:t>
+      </w:r>
+      <w:r>
+        <w:rPr>
+          <w:rFonts w:cstheme="minorHAnsi"/>
+          <w:lang w:val="en-NL"/>
+        </w:rPr>
+        <w:t>s</w:t>
+      </w:r>
+      <w:r>
+        <w:rPr>
+          <w:rFonts w:cstheme="minorHAnsi"/>
+          <w:lang w:val="en-NL"/>
+        </w:rPr>
+        <w:t xml:space="preserve"> om meer </w:t>
+      </w:r>
+      <w:r>
+        <w:rPr>
+          <w:rFonts w:cstheme="minorHAnsi"/>
+          <w:lang w:val="en-NL"/>
+        </w:rPr>
+        <w:t xml:space="preserve">gaat </w:t>
+      </w:r>
+      <w:r>
+        <w:rPr>
+          <w:rFonts w:cstheme="minorHAnsi"/>
+          <w:lang w:val="en-NL"/>
+        </w:rPr>
+        <w:t>dan alleen</w:t>
+      </w:r>
+      <w:r>
+        <w:rPr>
+          <w:rFonts w:cstheme="minorHAnsi"/>
+          <w:lang w:val="en-NL"/>
+        </w:rPr>
+        <w:t xml:space="preserve"> maar stemmen</w:t>
+      </w:r>
+      <w:r>
+        <w:rPr>
+          <w:rFonts w:cstheme="minorHAnsi"/>
+          <w:lang w:val="en-NL"/>
+        </w:rPr>
+        <w:t xml:space="preserve"> </w:t>
+      </w:r>
+      <w:r>
+        <w:rPr>
+          <w:rFonts w:cstheme="minorHAnsi"/>
+          <w:lang w:val="en-NL"/>
+        </w:rPr>
+        <w:t>en verkiezingen</w:t>
+      </w:r>
+      <w:r>
+        <w:rPr>
+          <w:rFonts w:cstheme="minorHAnsi"/>
+          <w:lang w:val="en-NL"/>
+        </w:rPr>
+        <w:t xml:space="preserve">. </w:t>
+      </w:r>
+      <w:r>
+        <w:rPr>
+          <w:rFonts w:cstheme="minorHAnsi"/>
+          <w:lang w:val="en-NL"/>
+        </w:rPr>
+        <w:t>Bij opvoeden van burgers gaat het ook om</w:t>
+      </w:r>
+      <w:r>
+        <w:rPr>
+          <w:rFonts w:cstheme="minorHAnsi"/>
+          <w:lang w:val="en-NL"/>
+        </w:rPr>
+        <w:t xml:space="preserve"> hoe </w:t>
+      </w:r>
+      <w:r>
+        <w:rPr>
+          <w:rFonts w:cstheme="minorHAnsi"/>
+          <w:lang w:val="en-NL"/>
+        </w:rPr>
+        <w:t>je</w:t>
+      </w:r>
+      <w:r>
+        <w:rPr>
+          <w:rFonts w:cstheme="minorHAnsi"/>
+          <w:lang w:val="en-NL"/>
+        </w:rPr>
+        <w:t xml:space="preserve"> </w:t>
+      </w:r>
+      <w:r>
+        <w:rPr>
+          <w:rFonts w:cstheme="minorHAnsi"/>
+          <w:lang w:val="en-NL"/>
+        </w:rPr>
+        <w:t xml:space="preserve">als burger </w:t>
+      </w:r>
+      <w:r>
+        <w:rPr>
+          <w:rFonts w:cstheme="minorHAnsi"/>
+          <w:lang w:val="en-NL"/>
+        </w:rPr>
+        <w:t>aan de gemeenschap kun</w:t>
+      </w:r>
+      <w:r>
+        <w:rPr>
+          <w:rFonts w:cstheme="minorHAnsi"/>
+          <w:lang w:val="en-NL"/>
+        </w:rPr>
+        <w:t>t</w:t>
+      </w:r>
+      <w:r>
+        <w:rPr>
+          <w:rFonts w:cstheme="minorHAnsi"/>
+          <w:lang w:val="en-NL"/>
+        </w:rPr>
+        <w:t xml:space="preserve"> nemen, </w:t>
+      </w:r>
+      <w:r>
+        <w:rPr>
+          <w:rFonts w:cstheme="minorHAnsi"/>
+          <w:lang w:val="en-NL"/>
+        </w:rPr>
+        <w:t xml:space="preserve">hoe jij als burger aan die </w:t>
+      </w:r>
+      <w:r>
+        <w:rPr>
+          <w:rFonts w:cstheme="minorHAnsi"/>
+          <w:lang w:val="en-NL"/>
+        </w:rPr>
+        <w:t xml:space="preserve">de gemeenschap </w:t>
+      </w:r>
+      <w:r>
+        <w:rPr>
+          <w:rFonts w:cstheme="minorHAnsi"/>
+          <w:lang w:val="en-NL"/>
+        </w:rPr>
+        <w:t>kun</w:t>
+      </w:r>
+      <w:r>
+        <w:rPr>
+          <w:rFonts w:cstheme="minorHAnsi"/>
+          <w:lang w:val="en-NL"/>
+        </w:rPr>
+        <w:t>t</w:t>
+      </w:r>
+      <w:r>
+        <w:rPr>
+          <w:rFonts w:cstheme="minorHAnsi"/>
+          <w:lang w:val="en-NL"/>
+        </w:rPr>
+        <w:t xml:space="preserve"> bijdragen en hoe </w:t>
+      </w:r>
+      <w:r>
+        <w:rPr>
+          <w:rFonts w:cstheme="minorHAnsi"/>
+          <w:lang w:val="en-NL"/>
+        </w:rPr>
+        <w:t>j</w:t>
+      </w:r>
+      <w:r>
+        <w:rPr>
+          <w:rFonts w:cstheme="minorHAnsi"/>
+          <w:lang w:val="en-NL"/>
+        </w:rPr>
+        <w:t xml:space="preserve">e hebt op te </w:t>
+      </w:r>
+      <w:r>
+        <w:rPr>
+          <w:rFonts w:cstheme="minorHAnsi"/>
+          <w:lang w:val="en-NL"/>
+        </w:rPr>
+        <w:t xml:space="preserve">stellen </w:t>
+      </w:r>
+      <w:r>
+        <w:rPr>
+          <w:rFonts w:cstheme="minorHAnsi"/>
+          <w:lang w:val="en-NL"/>
+        </w:rPr>
+        <w:t>ten opzichte van anderen, instituten, organisaties en verschillen</w:t>
+      </w:r>
+      <w:r>
+        <w:rPr>
+          <w:rFonts w:cstheme="minorHAnsi"/>
+          <w:lang w:val="en-NL"/>
+        </w:rPr>
+        <w:t>de</w:t>
+      </w:r>
+      <w:r>
+        <w:rPr>
+          <w:rFonts w:cstheme="minorHAnsi"/>
+          <w:lang w:val="en-NL"/>
+        </w:rPr>
+        <w:t xml:space="preserve"> perpectieven</w:t>
+      </w:r>
+      <w:r>
+        <w:rPr>
+          <w:rFonts w:cstheme="minorHAnsi"/>
+          <w:lang w:val="en-NL"/>
+        </w:rPr>
+        <w:t>. Nu het land zo politiek verdeeld is, is h</w:t>
+      </w:r>
+      <w:r>
+        <w:rPr>
+          <w:rFonts w:cstheme="minorHAnsi"/>
+          <w:lang w:val="en-NL"/>
+        </w:rPr>
+        <w:t>et</w:t>
+      </w:r>
+      <w:r>
+        <w:rPr>
+          <w:rFonts w:cstheme="minorHAnsi"/>
+          <w:lang w:val="en-NL"/>
+        </w:rPr>
+        <w:t xml:space="preserve"> des te belangrijker goed na te denken </w:t>
+      </w:r>
+      <w:r>
+        <w:rPr>
+          <w:rFonts w:cstheme="minorHAnsi"/>
+          <w:lang w:val="en-NL"/>
+        </w:rPr>
+        <w:t>over de opvoeding van een nieuwe generatie burgers</w:t>
+      </w:r>
+      <w:r>
+        <w:rPr>
+          <w:rFonts w:cstheme="minorHAnsi"/>
+          <w:lang w:val="en-NL"/>
+        </w:rPr>
+        <w:t xml:space="preserve"> en </w:t>
+      </w:r>
+      <w:r>
+        <w:rPr>
+          <w:rFonts w:cstheme="minorHAnsi"/>
+          <w:lang w:val="en-NL"/>
+        </w:rPr>
+        <w:t xml:space="preserve">we hen </w:t>
+      </w:r>
+      <w:r>
+        <w:rPr>
+          <w:rFonts w:cstheme="minorHAnsi"/>
+          <w:lang w:val="en-NL"/>
+        </w:rPr>
+        <w:t xml:space="preserve">kunnen voorbereiden op </w:t>
+      </w:r>
+      <w:r>
+        <w:rPr>
+          <w:rFonts w:cstheme="minorHAnsi"/>
+          <w:lang w:val="en-NL"/>
+        </w:rPr>
+        <w:t>hun</w:t>
+      </w:r>
+      <w:r>
+        <w:rPr>
+          <w:rFonts w:cstheme="minorHAnsi"/>
+          <w:lang w:val="en-NL"/>
+        </w:rPr>
+        <w:t xml:space="preserve"> verantwoordelijkheid. Opvoeden van </w:t>
+      </w:r>
+      <w:r>
+        <w:rPr>
+          <w:rFonts w:cstheme="minorHAnsi"/>
+          <w:lang w:val="en-NL"/>
+        </w:rPr>
+        <w:t>jongeren</w:t>
+      </w:r>
+      <w:r>
+        <w:rPr>
+          <w:rFonts w:cstheme="minorHAnsi"/>
+          <w:lang w:val="en-NL"/>
+        </w:rPr>
+        <w:t xml:space="preserve"> </w:t>
+      </w:r>
+      <w:r>
+        <w:rPr>
+          <w:rFonts w:cstheme="minorHAnsi"/>
+          <w:lang w:val="en-NL"/>
+        </w:rPr>
+        <w:t>kun je</w:t>
+      </w:r>
+      <w:r>
+        <w:rPr>
+          <w:rFonts w:cstheme="minorHAnsi"/>
+          <w:lang w:val="en-NL"/>
+        </w:rPr>
+        <w:t xml:space="preserve"> volgens Cormack ook </w:t>
+      </w:r>
+      <w:r>
+        <w:rPr>
+          <w:rFonts w:cstheme="minorHAnsi"/>
+          <w:lang w:val="en-NL"/>
+        </w:rPr>
+        <w:t xml:space="preserve">zien als </w:t>
+      </w:r>
+      <w:r>
+        <w:rPr>
+          <w:rFonts w:cstheme="minorHAnsi"/>
+          <w:lang w:val="en-NL"/>
+        </w:rPr>
+        <w:t xml:space="preserve">een nieuwe versie van de samenleving maken. Het </w:t>
+      </w:r>
+      <w:r>
+        <w:rPr>
+          <w:rFonts w:cstheme="minorHAnsi"/>
+          <w:lang w:val="en-NL"/>
+        </w:rPr>
+        <w:t>mag dan niet zo zijn dat die jongeren</w:t>
+      </w:r>
+      <w:r>
+        <w:rPr>
+          <w:rFonts w:cstheme="minorHAnsi"/>
+          <w:lang w:val="en-NL"/>
+        </w:rPr>
+        <w:t xml:space="preserve"> onze rotzooi moeten opruimen</w:t>
+      </w:r>
+      <w:r>
+        <w:rPr>
+          <w:rFonts w:cstheme="minorHAnsi"/>
+          <w:lang w:val="en-NL"/>
+        </w:rPr>
+        <w:t>. B</w:t>
+      </w:r>
+      <w:r>
+        <w:rPr>
+          <w:rFonts w:cstheme="minorHAnsi"/>
+          <w:lang w:val="en-NL"/>
+        </w:rPr>
+        <w:t xml:space="preserve">eter </w:t>
+      </w:r>
+      <w:r>
+        <w:rPr>
+          <w:rFonts w:cstheme="minorHAnsi"/>
+          <w:lang w:val="en-NL"/>
+        </w:rPr>
+        <w:t xml:space="preserve">is het </w:t>
+      </w:r>
+      <w:r>
+        <w:rPr>
+          <w:rFonts w:cstheme="minorHAnsi"/>
+          <w:lang w:val="en-NL"/>
+        </w:rPr>
+        <w:t xml:space="preserve">dan </w:t>
+      </w:r>
+      <w:r>
+        <w:rPr>
+          <w:rFonts w:cstheme="minorHAnsi"/>
+          <w:lang w:val="en-NL"/>
+        </w:rPr>
+        <w:t xml:space="preserve">met elkaar na te denken over </w:t>
+      </w:r>
+      <w:r>
+        <w:rPr>
+          <w:rFonts w:cstheme="minorHAnsi"/>
+          <w:lang w:val="en-NL"/>
+        </w:rPr>
+        <w:t>hoe z</w:t>
+      </w:r>
+      <w:r>
+        <w:rPr>
+          <w:rFonts w:cstheme="minorHAnsi"/>
+          <w:lang w:val="en-NL"/>
+        </w:rPr>
+        <w:t xml:space="preserve">ij </w:t>
+      </w:r>
+      <w:r>
+        <w:rPr>
+          <w:rFonts w:cstheme="minorHAnsi"/>
+          <w:lang w:val="en-NL"/>
+        </w:rPr>
+        <w:t xml:space="preserve">straks </w:t>
+      </w:r>
+      <w:r>
+        <w:rPr>
+          <w:rFonts w:cstheme="minorHAnsi"/>
+          <w:lang w:val="en-NL"/>
+        </w:rPr>
+        <w:t xml:space="preserve">voor die wereld kunnen zorgen en </w:t>
+      </w:r>
+      <w:r>
+        <w:rPr>
+          <w:rFonts w:cstheme="minorHAnsi"/>
+          <w:lang w:val="en-NL"/>
+        </w:rPr>
+        <w:t>hoe zij goed met</w:t>
+      </w:r>
+      <w:r>
+        <w:rPr>
+          <w:rFonts w:cstheme="minorHAnsi"/>
+          <w:lang w:val="en-NL"/>
+        </w:rPr>
+        <w:t xml:space="preserve"> elkaar kunnen </w:t>
+      </w:r>
+      <w:r>
+        <w:rPr>
+          <w:rFonts w:cstheme="minorHAnsi"/>
+          <w:lang w:val="en-NL"/>
+        </w:rPr>
+        <w:t>om</w:t>
+      </w:r>
+      <w:r>
+        <w:rPr>
+          <w:rFonts w:cstheme="minorHAnsi"/>
+          <w:lang w:val="en-NL"/>
+        </w:rPr>
+        <w:t xml:space="preserve">gaan. Daarom is het nodig dat </w:t>
+      </w:r>
+      <w:r>
+        <w:rPr>
+          <w:rFonts w:cstheme="minorHAnsi"/>
+          <w:lang w:val="en-NL"/>
+        </w:rPr>
+        <w:t>jongeren</w:t>
+      </w:r>
+      <w:r>
+        <w:rPr>
+          <w:rFonts w:cstheme="minorHAnsi"/>
+          <w:lang w:val="en-NL"/>
+        </w:rPr>
+        <w:t xml:space="preserve"> vanaf jonge leeftijd leren hoe ze aan de wereld kunnen deelnemen en eraan kunnen bijdragen, dat ze competenties en vaardigheden leren dat te doen, dat ze er vertrouwen in krijgen om </w:t>
+      </w:r>
+      <w:r>
+        <w:rPr>
+          <w:rFonts w:cstheme="minorHAnsi"/>
+          <w:lang w:val="en-NL"/>
+        </w:rPr>
+        <w:t>er</w:t>
+      </w:r>
+      <w:r>
+        <w:rPr>
+          <w:rFonts w:cstheme="minorHAnsi"/>
+          <w:lang w:val="en-NL"/>
+        </w:rPr>
+        <w:t xml:space="preserve">over mee te praten, </w:t>
+      </w:r>
+      <w:r>
+        <w:rPr>
+          <w:rFonts w:cstheme="minorHAnsi"/>
+          <w:lang w:val="en-NL"/>
+        </w:rPr>
+        <w:t xml:space="preserve">dat ze </w:t>
+      </w:r>
+      <w:r>
+        <w:rPr>
+          <w:rFonts w:cstheme="minorHAnsi"/>
+          <w:lang w:val="en-NL"/>
+        </w:rPr>
+        <w:t xml:space="preserve">hun eigen mening erover kunnen geven, dat </w:t>
+      </w:r>
+      <w:r>
+        <w:rPr>
+          <w:rFonts w:cstheme="minorHAnsi"/>
+          <w:lang w:val="en-NL"/>
+        </w:rPr>
+        <w:t xml:space="preserve">ze </w:t>
+      </w:r>
+      <w:r>
+        <w:rPr>
+          <w:rFonts w:cstheme="minorHAnsi"/>
+          <w:lang w:val="en-NL"/>
+        </w:rPr>
+        <w:t xml:space="preserve">de tijd en ruimte krijgen om dingen </w:t>
+      </w:r>
+      <w:r>
+        <w:rPr>
+          <w:rFonts w:cstheme="minorHAnsi"/>
+          <w:lang w:val="en-NL"/>
+        </w:rPr>
+        <w:t>uit</w:t>
+      </w:r>
+      <w:r>
+        <w:rPr>
+          <w:rFonts w:cstheme="minorHAnsi"/>
+          <w:lang w:val="en-NL"/>
+        </w:rPr>
+        <w:t xml:space="preserve"> te </w:t>
+      </w:r>
+      <w:r>
+        <w:rPr>
+          <w:rFonts w:cstheme="minorHAnsi"/>
+          <w:lang w:val="en-NL"/>
+        </w:rPr>
+        <w:t xml:space="preserve">proberen, </w:t>
+      </w:r>
+      <w:r>
+        <w:rPr>
+          <w:rFonts w:cstheme="minorHAnsi"/>
+          <w:lang w:val="en-NL"/>
+        </w:rPr>
+        <w:t xml:space="preserve">te </w:t>
+      </w:r>
+      <w:r>
+        <w:rPr>
+          <w:rFonts w:cstheme="minorHAnsi"/>
+          <w:lang w:val="en-NL"/>
+        </w:rPr>
+        <w:t xml:space="preserve">leren en </w:t>
+      </w:r>
+      <w:r>
+        <w:rPr>
+          <w:rFonts w:cstheme="minorHAnsi"/>
+          <w:lang w:val="en-NL"/>
+        </w:rPr>
+        <w:t>te</w:t>
+      </w:r>
+      <w:r>
+        <w:rPr>
+          <w:rFonts w:cstheme="minorHAnsi"/>
+          <w:lang w:val="en-NL"/>
+        </w:rPr>
+        <w:t xml:space="preserve"> begrijpen. </w:t>
+      </w:r>
+      <w:r>
+        <w:rPr>
+          <w:rFonts w:cstheme="minorHAnsi"/>
+          <w:lang w:val="en-NL"/>
+        </w:rPr>
+        <w:t>Cormack heeft een taai boek geschreven omdat er nogal wat herhalingen en opsommingen in zitten. Er is ook nogal wat op te merken. Want waarom is het niet een onderwerp voor de jongste kinderen die juist op hun leeftijd leren met anderen om te gaan en eigen grenzen leren kennen</w:t>
+      </w:r>
+      <w:r>
+        <w:rPr>
+          <w:rFonts w:cstheme="minorHAnsi"/>
+          <w:lang w:val="en-NL"/>
+        </w:rPr>
+        <w:t>?</w:t>
+      </w:r>
+      <w:r>
+        <w:rPr>
+          <w:rFonts w:cstheme="minorHAnsi"/>
+          <w:lang w:val="en-NL"/>
+        </w:rPr>
+        <w:t xml:space="preserve"> Ouders een rol geven snap ik wel, maar de rol van het onderwijs en andere culturele instellingen op dit gebied blijft belangrijk. Cormack heeft het hier niet over. Tot slot gaat het hier alleen maar over Amerika. Ik kan deze inzichten makkelijk vertalen naar mijn eigen land, daar gaat het niet over. Maar politiek is ook leren je te verhouden ten opzichte van andere landen</w:t>
+      </w:r>
+      <w:r>
+        <w:rPr>
+          <w:rFonts w:cstheme="minorHAnsi"/>
+          <w:lang w:val="en-NL"/>
+        </w:rPr>
+        <w:t xml:space="preserve"> en dat internationale aspect ontbreekt volledig. Maar zo’n boek is ook weer goed om te lezen juist vanwege z’n eenvoud</w:t>
+      </w:r>
+      <w:r>
+        <w:rPr>
+          <w:rFonts w:cstheme="minorHAnsi"/>
+          <w:lang w:val="en-NL"/>
+        </w:rPr>
+        <w:t>, zeker nu die democratie bedreigt wordt en er zoveel gebeurt dat je de kern uit het oog verliest.</w:t>
+      </w:r>
+      <w:r>
+        <w:rPr>
+          <w:rFonts w:cstheme="minorHAnsi"/>
+          <w:lang w:val="en-NL"/>
+        </w:rPr>
+        <w:t xml:space="preserve"> En ook al gaat het in dit boek om hoe</w:t>
+      </w:r>
+      <w:r>
+        <w:rPr>
+          <w:rFonts w:cstheme="minorHAnsi"/>
+          <w:lang w:val="en-NL"/>
+        </w:rPr>
+        <w:t xml:space="preserve"> de ouders hun conversaties open houden met hun kinderen, </w:t>
+      </w:r>
+      <w:r>
+        <w:rPr>
+          <w:rFonts w:cstheme="minorHAnsi"/>
+          <w:lang w:val="en-NL"/>
+        </w:rPr>
+        <w:t xml:space="preserve">het leert ons ook hoe we het </w:t>
+      </w:r>
+      <w:r>
+        <w:rPr>
+          <w:rFonts w:cstheme="minorHAnsi"/>
+          <w:lang w:val="en-NL"/>
+        </w:rPr>
+        <w:t xml:space="preserve">meer terreinen </w:t>
+      </w:r>
+      <w:r>
+        <w:rPr>
+          <w:rFonts w:cstheme="minorHAnsi"/>
+          <w:lang w:val="en-NL"/>
+        </w:rPr>
+        <w:t>zouden kunnen</w:t>
+      </w:r>
+      <w:r>
+        <w:rPr>
+          <w:rFonts w:cstheme="minorHAnsi"/>
+          <w:lang w:val="en-NL"/>
+        </w:rPr>
+        <w:t xml:space="preserve"> doen</w:t>
+      </w:r>
+      <w:r>
+        <w:rPr>
+          <w:rFonts w:cstheme="minorHAnsi"/>
+          <w:lang w:val="en-NL"/>
+        </w:rPr>
+        <w:t xml:space="preserve"> (en hoe anders we het met elkaar doen in hele andere settings)</w:t>
+      </w:r>
+      <w:r>
+        <w:rPr>
+          <w:rFonts w:cstheme="minorHAnsi"/>
+          <w:lang w:val="en-NL"/>
+        </w:rPr>
+        <w:t>.</w:t>
+      </w:r>
+      <w:r>
+        <w:rPr>
+          <w:rFonts w:cstheme="minorHAnsi"/>
+          <w:lang w:val="en-NL"/>
+        </w:rPr>
+        <w:t xml:space="preserve"> Daar zijn opvoedingsboeken vaak goed voor.</w:t>
+      </w:r>
+      <w:r>
+        <w:rPr>
+          <w:rFonts w:cstheme="minorHAnsi"/>
+          <w:lang w:val="en-NL"/>
+        </w:rPr>
+        <w:t xml:space="preserve"> </w:t>
+      </w:r>
+      <w:r>
+        <w:rPr>
+          <w:rFonts w:cstheme="minorHAnsi"/>
+          <w:lang w:val="en-NL"/>
+        </w:rPr>
+        <w:t>Zo leert C</w:t>
+      </w:r>
+      <w:r>
+        <w:rPr>
+          <w:rFonts w:cstheme="minorHAnsi"/>
+          <w:lang w:val="en-NL"/>
+        </w:rPr>
+        <w:t xml:space="preserve">ormack </w:t>
+      </w:r>
+      <w:r>
+        <w:rPr>
+          <w:rFonts w:cstheme="minorHAnsi"/>
+          <w:lang w:val="en-NL"/>
+        </w:rPr>
+        <w:t>ons</w:t>
+      </w:r>
+      <w:r>
+        <w:rPr>
+          <w:rFonts w:cstheme="minorHAnsi"/>
+          <w:lang w:val="en-NL"/>
+        </w:rPr>
+        <w:t xml:space="preserve"> dat politieke identiteit meer is dan waar je voor stemt. Het </w:t>
+      </w:r>
+      <w:r>
+        <w:rPr>
+          <w:rFonts w:cstheme="minorHAnsi"/>
+          <w:lang w:val="en-NL"/>
+        </w:rPr>
+        <w:lastRenderedPageBreak/>
+        <w:t xml:space="preserve">gaat om de waarde die hij aan onderwerpen hecht en die er wat jou betreft toe doen, waar jij mee geassocieerd wilt worden en waarmee niet en welke betere omgeving jij wilt maken. </w:t>
+      </w:r>
+      <w:r>
+        <w:rPr>
+          <w:rFonts w:cstheme="minorHAnsi"/>
+          <w:lang w:val="en-NL"/>
+        </w:rPr>
+        <w:t xml:space="preserve"> </w:t>
       </w:r>
     </w:p>
     <w:p>
@@ -1003,22 +3049,6 @@
           <w:lang w:val="en-NL"/>
         </w:rPr>
       </w:pPr>
-    </w:p>
-    <w:p>
-      <w:pPr>
-        <w:spacing w:line="360" w:lineRule="auto"/>
-        <w:rPr>
-          <w:rFonts w:cstheme="minorHAnsi"/>
-          <w:lang w:val="en-NL"/>
-        </w:rPr>
-      </w:pPr>
-      <w:r>
-        <w:rPr>
-          <w:rFonts w:cstheme="minorHAnsi"/>
-          <w:lang w:val="en-NL"/>
-        </w:rPr>
-        <w:t>Ouders inleiding</w:t>
-      </w:r>
     </w:p>
     <w:p>
       <w:pPr>

</xml_diff>

<commit_message>
25-06-28, blog Burgers opvoeden geplaatst
</commit_message>
<xml_diff>
--- a/BlogsWord/Burgersopvoeden.docx
+++ b/BlogsWord/Burgersopvoeden.docx
@@ -153,7 +153,21 @@
           <w:rFonts w:cstheme="minorHAnsi"/>
           <w:lang w:val="en-NL"/>
         </w:rPr>
-        <w:t xml:space="preserve">Amerika zijn er weinig gemeenschappelijke gewoontes </w:t>
+        <w:t xml:space="preserve">Amerika zijn er </w:t>
+      </w:r>
+      <w:r>
+        <w:rPr>
+          <w:rFonts w:cstheme="minorHAnsi"/>
+          <w:lang w:val="en-NL"/>
+        </w:rPr>
+        <w:t xml:space="preserve">betrekkelijk </w:t>
+      </w:r>
+      <w:r>
+        <w:rPr>
+          <w:rFonts w:cstheme="minorHAnsi"/>
+          <w:lang w:val="en-NL"/>
+        </w:rPr>
+        <w:t xml:space="preserve">weinig gemeenschappelijke gewoontes </w:t>
       </w:r>
       <w:r>
         <w:rPr>
@@ -195,7 +209,35 @@
           <w:rFonts w:cstheme="minorHAnsi"/>
           <w:lang w:val="en-NL"/>
         </w:rPr>
-        <w:t xml:space="preserve">betrekken bij democratie. Dat is vreemd in een tijd waarin het land </w:t>
+        <w:t xml:space="preserve">betrekken bij democratie. </w:t>
+      </w:r>
+      <w:r>
+        <w:rPr>
+          <w:rFonts w:cstheme="minorHAnsi"/>
+          <w:lang w:val="en-NL"/>
+        </w:rPr>
+        <w:t>Het</w:t>
+      </w:r>
+      <w:r>
+        <w:rPr>
+          <w:rFonts w:cstheme="minorHAnsi"/>
+          <w:lang w:val="en-NL"/>
+        </w:rPr>
+        <w:t xml:space="preserve"> is vreemd </w:t>
+      </w:r>
+      <w:r>
+        <w:rPr>
+          <w:rFonts w:cstheme="minorHAnsi"/>
+          <w:lang w:val="en-NL"/>
+        </w:rPr>
+        <w:t xml:space="preserve">dat hier niet veel over wordt gesproken </w:t>
+      </w:r>
+      <w:r>
+        <w:rPr>
+          <w:rFonts w:cstheme="minorHAnsi"/>
+          <w:lang w:val="en-NL"/>
+        </w:rPr>
+        <w:t xml:space="preserve">in een tijd waarin het land </w:t>
       </w:r>
       <w:r>
         <w:rPr>
@@ -209,6 +251,13 @@
           <w:rFonts w:cstheme="minorHAnsi"/>
           <w:lang w:val="en-NL"/>
         </w:rPr>
+        <w:t xml:space="preserve">zo </w:t>
+      </w:r>
+      <w:r>
+        <w:rPr>
+          <w:rFonts w:cstheme="minorHAnsi"/>
+          <w:lang w:val="en-NL"/>
+        </w:rPr>
         <w:t>verdeeld is en woord</w:t>
       </w:r>
       <w:r>
@@ -265,14 +314,7 @@
           <w:rFonts w:cstheme="minorHAnsi"/>
           <w:lang w:val="en-NL"/>
         </w:rPr>
-        <w:t>N</w:t>
-      </w:r>
-      <w:r>
-        <w:rPr>
-          <w:rFonts w:cstheme="minorHAnsi"/>
-          <w:lang w:val="en-NL"/>
-        </w:rPr>
-        <w:t xml:space="preserve">aïef zijn </w:t>
+        <w:t xml:space="preserve">Dat </w:t>
       </w:r>
       <w:r>
         <w:rPr>
@@ -363,7 +405,21 @@
           <w:rFonts w:cstheme="minorHAnsi"/>
           <w:lang w:val="en-NL"/>
         </w:rPr>
-        <w:t xml:space="preserve">bij komt kijken. Op school wordt daar aandacht aan besteed, maar daar </w:t>
+        <w:t xml:space="preserve">bij komt kijken. Op school wordt daar </w:t>
+      </w:r>
+      <w:r>
+        <w:rPr>
+          <w:rFonts w:cstheme="minorHAnsi"/>
+          <w:lang w:val="en-NL"/>
+        </w:rPr>
+        <w:t xml:space="preserve">er </w:t>
+      </w:r>
+      <w:r>
+        <w:rPr>
+          <w:rFonts w:cstheme="minorHAnsi"/>
+          <w:lang w:val="en-NL"/>
+        </w:rPr>
+        <w:t xml:space="preserve">aandacht aan besteed, maar daar </w:t>
       </w:r>
       <w:r>
         <w:rPr>
@@ -492,14 +548,14 @@
           <w:rFonts w:cstheme="minorHAnsi"/>
           <w:lang w:val="en-NL"/>
         </w:rPr>
-        <w:t xml:space="preserve">hierbij </w:t>
-      </w:r>
-      <w:r>
-        <w:rPr>
-          <w:rFonts w:cstheme="minorHAnsi"/>
-          <w:lang w:val="en-NL"/>
-        </w:rPr>
-        <w:t xml:space="preserve">als een </w:t>
+        <w:t>hierbij</w:t>
+      </w:r>
+      <w:r>
+        <w:rPr>
+          <w:rFonts w:cstheme="minorHAnsi"/>
+          <w:lang w:val="en-NL"/>
+        </w:rPr>
+        <w:t xml:space="preserve"> een </w:t>
       </w:r>
       <w:r>
         <w:rPr>
@@ -520,7 +576,14 @@
           <w:rFonts w:cstheme="minorHAnsi"/>
           <w:lang w:val="en-NL"/>
         </w:rPr>
-        <w:t xml:space="preserve">kunnen gebruiken. </w:t>
+        <w:t>geeft</w:t>
+      </w:r>
+      <w:r>
+        <w:rPr>
+          <w:rFonts w:cstheme="minorHAnsi"/>
+          <w:lang w:val="en-NL"/>
+        </w:rPr>
+        <w:t xml:space="preserve">. </w:t>
       </w:r>
       <w:r>
         <w:rPr>
@@ -961,7 +1024,15 @@
           <w:rFonts w:cstheme="minorHAnsi"/>
           <w:lang w:val="en-NL"/>
         </w:rPr>
-        <w:t>als burgers op te voed</w:t>
+        <w:t xml:space="preserve">als </w:t>
+      </w:r>
+      <w:r>
+        <w:rPr>
+          <w:rFonts w:cstheme="minorHAnsi"/>
+          <w:lang w:val="en-NL"/>
+        </w:rPr>
+        <w:lastRenderedPageBreak/>
+        <w:t>burgers op te voed</w:t>
       </w:r>
       <w:r>
         <w:rPr>
@@ -1797,6 +1868,7 @@
           <w:rFonts w:cstheme="minorHAnsi"/>
           <w:lang w:val="en-NL"/>
         </w:rPr>
+        <w:lastRenderedPageBreak/>
         <w:t xml:space="preserve">maken, om eigen standpunten te leren innemen en eigen interesses te vinden. </w:t>
       </w:r>
       <w:r>
@@ -1825,15 +1897,21 @@
           <w:rFonts w:cstheme="minorHAnsi"/>
           <w:lang w:val="en-NL"/>
         </w:rPr>
-        <w:t xml:space="preserve">gaat het om vertrouwen, openheid en nieuwsgierigheid. Hoe ouders dat kunnen doen en </w:t>
-      </w:r>
-      <w:r>
-        <w:rPr>
-          <w:rFonts w:cstheme="minorHAnsi"/>
-          <w:lang w:val="en-NL"/>
-        </w:rPr>
-        <w:lastRenderedPageBreak/>
-        <w:t xml:space="preserve">waar ze dan aan moeten denken, geeft </w:t>
+        <w:t xml:space="preserve">gaat het om vertrouwen, openheid en nieuwsgierigheid. </w:t>
+      </w:r>
+      <w:r>
+        <w:rPr>
+          <w:rFonts w:cstheme="minorHAnsi"/>
+          <w:lang w:val="en-NL"/>
+        </w:rPr>
+        <w:t>Voor h</w:t>
+      </w:r>
+      <w:r>
+        <w:rPr>
+          <w:rFonts w:cstheme="minorHAnsi"/>
+          <w:lang w:val="en-NL"/>
+        </w:rPr>
+        <w:t xml:space="preserve">oe ouders dat kunnen doen en waar ze dan aan moeten denken, geeft </w:t>
       </w:r>
       <w:r>
         <w:rPr>
@@ -1941,7 +2019,21 @@
           <w:rFonts w:cstheme="minorHAnsi"/>
           <w:lang w:val="en-NL"/>
         </w:rPr>
-        <w:t>Waar het in het eerste deel om het proces ging</w:t>
+        <w:t xml:space="preserve">Waar het in het eerste deel </w:t>
+      </w:r>
+      <w:r>
+        <w:rPr>
+          <w:rFonts w:cstheme="minorHAnsi"/>
+          <w:lang w:val="en-NL"/>
+        </w:rPr>
+        <w:t xml:space="preserve">van het boek </w:t>
+      </w:r>
+      <w:r>
+        <w:rPr>
+          <w:rFonts w:cstheme="minorHAnsi"/>
+          <w:lang w:val="en-NL"/>
+        </w:rPr>
+        <w:t>om het proces ging</w:t>
       </w:r>
       <w:r>
         <w:rPr>
@@ -1962,7 +2054,7 @@
           <w:rFonts w:cstheme="minorHAnsi"/>
           <w:lang w:val="en-NL"/>
         </w:rPr>
-        <w:t xml:space="preserve"> van het boek over wat ouders en kinderen over politiek </w:t>
+        <w:t xml:space="preserve"> over wat ouders en kinderen over politiek </w:t>
       </w:r>
       <w:r>
         <w:rPr>
@@ -1983,7 +2075,7 @@
           <w:rFonts w:cstheme="minorHAnsi"/>
           <w:lang w:val="en-NL"/>
         </w:rPr>
-        <w:t>antal basis principes</w:t>
+        <w:t>antal basisprincipes</w:t>
       </w:r>
       <w:r>
         <w:rPr>
@@ -2074,7 +2166,21 @@
           <w:rFonts w:cstheme="minorHAnsi"/>
           <w:lang w:val="en-NL"/>
         </w:rPr>
-        <w:t xml:space="preserve">. De een houdt de ander in de gaten en het systeem is zo opgebouwd dat er, als het goed gaat, allerlei </w:t>
+        <w:t>. De e</w:t>
+      </w:r>
+      <w:r>
+        <w:rPr>
+          <w:rFonts w:cstheme="minorHAnsi"/>
+          <w:lang w:val="en-NL"/>
+        </w:rPr>
+        <w:t>ne macht</w:t>
+      </w:r>
+      <w:r>
+        <w:rPr>
+          <w:rFonts w:cstheme="minorHAnsi"/>
+          <w:lang w:val="en-NL"/>
+        </w:rPr>
+        <w:t xml:space="preserve"> houdt de ander in de gaten en het systeem is zo opgebouwd dat er, als het goed gaat, allerlei </w:t>
       </w:r>
       <w:r>
         <w:rPr>
@@ -2319,7 +2425,15 @@
           <w:rFonts w:cstheme="minorHAnsi"/>
           <w:lang w:val="en-NL"/>
         </w:rPr>
-        <w:t xml:space="preserve"> de federale overheid, de staten/territoria en de lokale overheden. Sommige onderwerpen zijn in Amerika typische federale onderwerpen (zoals nationale veiligheid, defensie en buitenlandse zaken) waar andere zaken meer iets voor de staten of de lokale overheid zijn. </w:t>
+        <w:t xml:space="preserve"> de federale overheid, de staten/territoria en de lokale overheden. Sommige onderwerpen </w:t>
+      </w:r>
+      <w:r>
+        <w:rPr>
+          <w:rFonts w:cstheme="minorHAnsi"/>
+          <w:lang w:val="en-NL"/>
+        </w:rPr>
+        <w:lastRenderedPageBreak/>
+        <w:t xml:space="preserve">zijn in Amerika typische federale onderwerpen (zoals nationale veiligheid, defensie en buitenlandse zaken) waar andere zaken meer iets voor de staten of de lokale overheid zijn. </w:t>
       </w:r>
     </w:p>
     <w:p>
@@ -2340,6 +2454,13 @@
           <w:lang w:val="en-NL"/>
         </w:rPr>
       </w:pPr>
+      <w:r>
+        <w:rPr>
+          <w:rFonts w:cstheme="minorHAnsi"/>
+          <w:lang w:val="en-NL"/>
+        </w:rPr>
+        <w:t>&lt;br&gt;</w:t>
+      </w:r>
     </w:p>
     <w:p>
       <w:pPr>
@@ -2358,15 +2479,6 @@
           <w:lang w:val="en-NL"/>
         </w:rPr>
       </w:pPr>
-    </w:p>
-    <w:p>
-      <w:pPr>
-        <w:spacing w:line="360" w:lineRule="auto"/>
-        <w:rPr>
-          <w:rFonts w:cstheme="minorHAnsi"/>
-          <w:lang w:val="en-NL"/>
-        </w:rPr>
-      </w:pPr>
       <w:r>
         <w:rPr>
           <w:rFonts w:cstheme="minorHAnsi"/>
@@ -2680,21 +2792,98 @@
           <w:rFonts w:cstheme="minorHAnsi"/>
           <w:lang w:val="en-NL"/>
         </w:rPr>
-        <w:t xml:space="preserve">een nieuwe versie van de samenleving maken. Het </w:t>
-      </w:r>
-      <w:r>
-        <w:rPr>
-          <w:rFonts w:cstheme="minorHAnsi"/>
-          <w:lang w:val="en-NL"/>
-        </w:rPr>
-        <w:t>mag dan niet zo zijn dat die jongeren</w:t>
-      </w:r>
-      <w:r>
-        <w:rPr>
-          <w:rFonts w:cstheme="minorHAnsi"/>
-          <w:lang w:val="en-NL"/>
-        </w:rPr>
-        <w:t xml:space="preserve"> onze rotzooi moeten opruimen</w:t>
+        <w:t>een nieuwe versie van de samenleving maken.</w:t>
+      </w:r>
+      <w:r>
+        <w:rPr>
+          <w:rFonts w:cstheme="minorHAnsi"/>
+          <w:lang w:val="en-NL"/>
+        </w:rPr>
+        <w:t xml:space="preserve"> Wat zij schrijft, geldt ook voor het opvoeden van burgers in ons land. Ook al hebben wij een andere geschiedenis en werkt de democratie anders, veel komt er toch overeen.</w:t>
+      </w:r>
+      <w:r>
+        <w:rPr>
+          <w:rFonts w:cstheme="minorHAnsi"/>
+          <w:lang w:val="en-NL"/>
+        </w:rPr>
+        <w:t xml:space="preserve"> </w:t>
+      </w:r>
+      <w:r>
+        <w:rPr>
+          <w:rFonts w:cstheme="minorHAnsi"/>
+          <w:lang w:val="en-NL"/>
+        </w:rPr>
+        <w:t>Ook wij kennen de polirisatie en het wantrouwen richting democratie en overheid. En ook voor ons geldt</w:t>
+      </w:r>
+      <w:r>
+        <w:rPr>
+          <w:rFonts w:cstheme="minorHAnsi"/>
+          <w:lang w:val="en-NL"/>
+        </w:rPr>
+        <w:t xml:space="preserve"> da</w:t>
+      </w:r>
+      <w:r>
+        <w:rPr>
+          <w:rFonts w:cstheme="minorHAnsi"/>
+          <w:lang w:val="en-NL"/>
+        </w:rPr>
+        <w:t>t</w:t>
+      </w:r>
+      <w:r>
+        <w:rPr>
+          <w:rFonts w:cstheme="minorHAnsi"/>
+          <w:lang w:val="en-NL"/>
+        </w:rPr>
+        <w:t xml:space="preserve"> </w:t>
+      </w:r>
+      <w:r>
+        <w:rPr>
+          <w:rFonts w:cstheme="minorHAnsi"/>
+          <w:lang w:val="en-NL"/>
+        </w:rPr>
+        <w:t xml:space="preserve">het </w:t>
+      </w:r>
+      <w:r>
+        <w:rPr>
+          <w:rFonts w:cstheme="minorHAnsi"/>
+          <w:lang w:val="en-NL"/>
+        </w:rPr>
+        <w:t xml:space="preserve">niet zo </w:t>
+      </w:r>
+      <w:r>
+        <w:rPr>
+          <w:rFonts w:cstheme="minorHAnsi"/>
+          <w:lang w:val="en-NL"/>
+        </w:rPr>
+        <w:t xml:space="preserve">mag </w:t>
+      </w:r>
+      <w:r>
+        <w:rPr>
+          <w:rFonts w:cstheme="minorHAnsi"/>
+          <w:lang w:val="en-NL"/>
+        </w:rPr>
+        <w:t>zijn dat jongeren</w:t>
+      </w:r>
+      <w:r>
+        <w:rPr>
+          <w:rFonts w:cstheme="minorHAnsi"/>
+          <w:lang w:val="en-NL"/>
+        </w:rPr>
+        <w:t xml:space="preserve"> onze rotzooi </w:t>
+      </w:r>
+      <w:r>
+        <w:rPr>
+          <w:rFonts w:cstheme="minorHAnsi"/>
+          <w:lang w:val="en-NL"/>
+        </w:rPr>
+        <w:t xml:space="preserve">straks </w:t>
+      </w:r>
+      <w:r>
+        <w:rPr>
+          <w:rFonts w:cstheme="minorHAnsi"/>
+          <w:lang w:val="en-NL"/>
+        </w:rPr>
+        <w:t>moeten opruimen</w:t>
       </w:r>
       <w:r>
         <w:rPr>
@@ -2785,7 +2974,21 @@
           <w:rFonts w:cstheme="minorHAnsi"/>
           <w:lang w:val="en-NL"/>
         </w:rPr>
-        <w:t xml:space="preserve">gaan. Daarom is het nodig dat </w:t>
+        <w:t xml:space="preserve">gaan. Daarom is het nodig </w:t>
+      </w:r>
+      <w:r>
+        <w:rPr>
+          <w:rFonts w:cstheme="minorHAnsi"/>
+          <w:lang w:val="en-NL"/>
+        </w:rPr>
+        <w:t xml:space="preserve">ook hier nodig </w:t>
+      </w:r>
+      <w:r>
+        <w:rPr>
+          <w:rFonts w:cstheme="minorHAnsi"/>
+          <w:lang w:val="en-NL"/>
+        </w:rPr>
+        <w:t xml:space="preserve">dat </w:t>
       </w:r>
       <w:r>
         <w:rPr>
@@ -2897,7 +3100,77 @@
           <w:rFonts w:cstheme="minorHAnsi"/>
           <w:lang w:val="en-NL"/>
         </w:rPr>
-        <w:t>Cormack heeft een taai boek geschreven omdat er nogal wat herhalingen en opsommingen in zitten. Er is ook nogal wat op te merken. Want waarom is het niet een onderwerp voor de jongste kinderen die juist op hun leeftijd leren met anderen om te gaan en eigen grenzen leren kennen</w:t>
+        <w:t xml:space="preserve">Cormack heeft een taai boek geschreven </w:t>
+      </w:r>
+      <w:r>
+        <w:rPr>
+          <w:rFonts w:cstheme="minorHAnsi"/>
+          <w:lang w:val="en-NL"/>
+        </w:rPr>
+        <w:t>waarin</w:t>
+      </w:r>
+      <w:r>
+        <w:rPr>
+          <w:rFonts w:cstheme="minorHAnsi"/>
+          <w:lang w:val="en-NL"/>
+        </w:rPr>
+        <w:t xml:space="preserve"> nogal wat herhalingen en opsommingen in zitten. Er is ook nogal wat op te merken. Want waarom is het</w:t>
+      </w:r>
+      <w:r>
+        <w:rPr>
+          <w:rFonts w:cstheme="minorHAnsi"/>
+          <w:lang w:val="en-NL"/>
+        </w:rPr>
+        <w:t xml:space="preserve"> er dit gebied, bijvoorbeeld,</w:t>
+      </w:r>
+      <w:r>
+        <w:rPr>
+          <w:rFonts w:cstheme="minorHAnsi"/>
+          <w:lang w:val="en-NL"/>
+        </w:rPr>
+        <w:t xml:space="preserve"> niet </w:t>
+      </w:r>
+      <w:r>
+        <w:rPr>
+          <w:rFonts w:cstheme="minorHAnsi"/>
+          <w:lang w:val="en-NL"/>
+        </w:rPr>
+        <w:t>iets te bedenken</w:t>
+      </w:r>
+      <w:r>
+        <w:rPr>
+          <w:rFonts w:cstheme="minorHAnsi"/>
+          <w:lang w:val="en-NL"/>
+        </w:rPr>
+        <w:t xml:space="preserve"> voor de jongste kinderen</w:t>
+      </w:r>
+      <w:r>
+        <w:rPr>
+          <w:rFonts w:cstheme="minorHAnsi"/>
+          <w:lang w:val="en-NL"/>
+        </w:rPr>
+        <w:t>,</w:t>
+      </w:r>
+      <w:r>
+        <w:rPr>
+          <w:rFonts w:cstheme="minorHAnsi"/>
+          <w:lang w:val="en-NL"/>
+        </w:rPr>
+        <w:t xml:space="preserve"> die juist op hun </w:t>
+      </w:r>
+      <w:r>
+        <w:rPr>
+          <w:rFonts w:cstheme="minorHAnsi"/>
+          <w:lang w:val="en-NL"/>
+        </w:rPr>
+        <w:t xml:space="preserve">jonge </w:t>
+      </w:r>
+      <w:r>
+        <w:rPr>
+          <w:rFonts w:cstheme="minorHAnsi"/>
+          <w:lang w:val="en-NL"/>
+        </w:rPr>
+        <w:t>leeftijd leren met anderen om te gaan en eigen grenzen leren kennen</w:t>
       </w:r>
       <w:r>
         <w:rPr>
@@ -2911,14 +3184,106 @@
           <w:rFonts w:cstheme="minorHAnsi"/>
           <w:lang w:val="en-NL"/>
         </w:rPr>
-        <w:t xml:space="preserve"> Ouders een rol geven snap ik wel, maar de rol van het onderwijs en andere culturele instellingen op dit gebied blijft belangrijk. Cormack heeft het hier niet over. Tot slot gaat het hier alleen maar over Amerika. Ik kan deze inzichten makkelijk vertalen naar mijn eigen land, daar gaat het niet over. Maar politiek is ook leren je te verhouden ten opzichte van andere landen</w:t>
-      </w:r>
-      <w:r>
-        <w:rPr>
-          <w:rFonts w:cstheme="minorHAnsi"/>
-          <w:lang w:val="en-NL"/>
-        </w:rPr>
-        <w:t xml:space="preserve"> en dat internationale aspect ontbreekt volledig. Maar zo’n boek is ook weer goed om te lezen juist vanwege z’n eenvoud</w:t>
+        <w:t xml:space="preserve"> Ouders een rol geven </w:t>
+      </w:r>
+      <w:r>
+        <w:rPr>
+          <w:rFonts w:cstheme="minorHAnsi"/>
+          <w:lang w:val="en-NL"/>
+        </w:rPr>
+        <w:t xml:space="preserve">in opvoeden van ouders </w:t>
+      </w:r>
+      <w:r>
+        <w:rPr>
+          <w:rFonts w:cstheme="minorHAnsi"/>
+          <w:lang w:val="en-NL"/>
+        </w:rPr>
+        <w:t>snap ik wel, maar de rol van het onderwijs en andere culturele instellingen op dit gebied blijft belangrijk. Cormack heeft het hier niet over</w:t>
+      </w:r>
+      <w:r>
+        <w:rPr>
+          <w:rFonts w:cstheme="minorHAnsi"/>
+          <w:lang w:val="en-NL"/>
+        </w:rPr>
+        <w:t xml:space="preserve"> verder</w:t>
+      </w:r>
+      <w:r>
+        <w:rPr>
+          <w:rFonts w:cstheme="minorHAnsi"/>
+          <w:lang w:val="en-NL"/>
+        </w:rPr>
+        <w:t xml:space="preserve">. Tot slot gaat het hier alleen maar over Amerika. </w:t>
+      </w:r>
+      <w:r>
+        <w:rPr>
+          <w:rFonts w:cstheme="minorHAnsi"/>
+          <w:lang w:val="en-NL"/>
+        </w:rPr>
+        <w:t>Zoals gezegd, zijn</w:t>
+      </w:r>
+      <w:r>
+        <w:rPr>
+          <w:rFonts w:cstheme="minorHAnsi"/>
+          <w:lang w:val="en-NL"/>
+        </w:rPr>
+        <w:t xml:space="preserve"> deze inzichten makkelijk vertalen naar mijn eigen land, daar gaat het niet over. Maar politiek is ook leren je te verhouden ten opzichte van andere landen</w:t>
+      </w:r>
+      <w:r>
+        <w:rPr>
+          <w:rFonts w:cstheme="minorHAnsi"/>
+          <w:lang w:val="en-NL"/>
+        </w:rPr>
+        <w:t xml:space="preserve"> en </w:t>
+      </w:r>
+      <w:r>
+        <w:rPr>
+          <w:rFonts w:cstheme="minorHAnsi"/>
+          <w:lang w:val="en-NL"/>
+        </w:rPr>
+        <w:t xml:space="preserve">omgevingen en </w:t>
+      </w:r>
+      <w:r>
+        <w:rPr>
+          <w:rFonts w:cstheme="minorHAnsi"/>
+          <w:lang w:val="en-NL"/>
+        </w:rPr>
+        <w:t xml:space="preserve">dat internationale aspect ontbreekt volledig. Maar </w:t>
+      </w:r>
+      <w:r>
+        <w:rPr>
+          <w:rFonts w:cstheme="minorHAnsi"/>
+          <w:lang w:val="en-NL"/>
+        </w:rPr>
+        <w:t xml:space="preserve">dit boek van Cormack </w:t>
+      </w:r>
+      <w:r>
+        <w:rPr>
+          <w:rFonts w:cstheme="minorHAnsi"/>
+          <w:lang w:val="en-NL"/>
+        </w:rPr>
+        <w:t xml:space="preserve">is </w:t>
+      </w:r>
+      <w:r>
+        <w:rPr>
+          <w:rFonts w:cstheme="minorHAnsi"/>
+          <w:lang w:val="en-NL"/>
+        </w:rPr>
+        <w:lastRenderedPageBreak/>
+        <w:t>ook weer goed om te lezen</w:t>
+      </w:r>
+      <w:r>
+        <w:rPr>
+          <w:rFonts w:cstheme="minorHAnsi"/>
+          <w:lang w:val="en-NL"/>
+        </w:rPr>
+        <w:t>,</w:t>
+      </w:r>
+      <w:r>
+        <w:rPr>
+          <w:rFonts w:cstheme="minorHAnsi"/>
+          <w:lang w:val="en-NL"/>
+        </w:rPr>
+        <w:t xml:space="preserve"> juist vanwege z’n eenvoud</w:t>
       </w:r>
       <w:r>
         <w:rPr>
@@ -2932,69 +3297,6 @@
           <w:rFonts w:cstheme="minorHAnsi"/>
           <w:lang w:val="en-NL"/>
         </w:rPr>
-        <w:t xml:space="preserve"> En ook al gaat het in dit boek om hoe</w:t>
-      </w:r>
-      <w:r>
-        <w:rPr>
-          <w:rFonts w:cstheme="minorHAnsi"/>
-          <w:lang w:val="en-NL"/>
-        </w:rPr>
-        <w:t xml:space="preserve"> de ouders hun conversaties open houden met hun kinderen, </w:t>
-      </w:r>
-      <w:r>
-        <w:rPr>
-          <w:rFonts w:cstheme="minorHAnsi"/>
-          <w:lang w:val="en-NL"/>
-        </w:rPr>
-        <w:t xml:space="preserve">het leert ons ook hoe we het </w:t>
-      </w:r>
-      <w:r>
-        <w:rPr>
-          <w:rFonts w:cstheme="minorHAnsi"/>
-          <w:lang w:val="en-NL"/>
-        </w:rPr>
-        <w:t xml:space="preserve">meer terreinen </w:t>
-      </w:r>
-      <w:r>
-        <w:rPr>
-          <w:rFonts w:cstheme="minorHAnsi"/>
-          <w:lang w:val="en-NL"/>
-        </w:rPr>
-        <w:t>zouden kunnen</w:t>
-      </w:r>
-      <w:r>
-        <w:rPr>
-          <w:rFonts w:cstheme="minorHAnsi"/>
-          <w:lang w:val="en-NL"/>
-        </w:rPr>
-        <w:t xml:space="preserve"> doen</w:t>
-      </w:r>
-      <w:r>
-        <w:rPr>
-          <w:rFonts w:cstheme="minorHAnsi"/>
-          <w:lang w:val="en-NL"/>
-        </w:rPr>
-        <w:t xml:space="preserve"> (en hoe anders we het met elkaar doen in hele andere settings)</w:t>
-      </w:r>
-      <w:r>
-        <w:rPr>
-          <w:rFonts w:cstheme="minorHAnsi"/>
-          <w:lang w:val="en-NL"/>
-        </w:rPr>
-        <w:t>.</w:t>
-      </w:r>
-      <w:r>
-        <w:rPr>
-          <w:rFonts w:cstheme="minorHAnsi"/>
-          <w:lang w:val="en-NL"/>
-        </w:rPr>
-        <w:t xml:space="preserve"> Daar zijn opvoedingsboeken vaak goed voor.</w:t>
-      </w:r>
-      <w:r>
-        <w:rPr>
-          <w:rFonts w:cstheme="minorHAnsi"/>
-          <w:lang w:val="en-NL"/>
-        </w:rPr>
         <w:t xml:space="preserve"> </w:t>
       </w:r>
       <w:r>
@@ -3002,36 +3304,7 @@
           <w:rFonts w:cstheme="minorHAnsi"/>
           <w:lang w:val="en-NL"/>
         </w:rPr>
-        <w:t>Zo leert C</w:t>
-      </w:r>
-      <w:r>
-        <w:rPr>
-          <w:rFonts w:cstheme="minorHAnsi"/>
-          <w:lang w:val="en-NL"/>
-        </w:rPr>
-        <w:t xml:space="preserve">ormack </w:t>
-      </w:r>
-      <w:r>
-        <w:rPr>
-          <w:rFonts w:cstheme="minorHAnsi"/>
-          <w:lang w:val="en-NL"/>
-        </w:rPr>
-        <w:t>ons</w:t>
-      </w:r>
-      <w:r>
-        <w:rPr>
-          <w:rFonts w:cstheme="minorHAnsi"/>
-          <w:lang w:val="en-NL"/>
-        </w:rPr>
-        <w:t xml:space="preserve"> dat politieke identiteit meer is dan waar je voor stemt. Het </w:t>
-      </w:r>
-      <w:r>
-        <w:rPr>
-          <w:rFonts w:cstheme="minorHAnsi"/>
-          <w:lang w:val="en-NL"/>
-        </w:rPr>
-        <w:lastRenderedPageBreak/>
-        <w:t xml:space="preserve">gaat om de waarde die hij aan onderwerpen hecht en die er wat jou betreft toe doen, waar jij mee geassocieerd wilt worden en waarmee niet en welke betere omgeving jij wilt maken. </w:t>
+        <w:t>Zeker in deze tijd van oorlog en opbouw van enorme defensiesystemen is het prettig te lezen dat er ook mensen zijn die op een andere manier nadenken over het verdedigen van de democratie.</w:t>
       </w:r>
       <w:r>
         <w:rPr>
@@ -3039,6 +3312,27 @@
           <w:lang w:val="en-NL"/>
         </w:rPr>
         <w:t xml:space="preserve"> </w:t>
+      </w:r>
+      <w:r>
+        <w:rPr>
+          <w:rFonts w:cstheme="minorHAnsi"/>
+          <w:lang w:val="en-NL"/>
+        </w:rPr>
+        <w:t>Vreemd dat daar zo weinig aandacht voor is.</w:t>
+      </w:r>
+      <w:r>
+        <w:rPr>
+          <w:rFonts w:cstheme="minorHAnsi"/>
+          <w:lang w:val="en-NL"/>
+        </w:rPr>
+        <w:t xml:space="preserve"> </w:t>
+      </w:r>
+      <w:r>
+        <w:rPr>
+          <w:rFonts w:cstheme="minorHAnsi"/>
+          <w:lang w:val="en-NL"/>
+        </w:rPr>
+        <w:t>Wat goed dat Cormack wel de aandacht richt op onze kritische vaardigheden en vermogen om respectvol en constructief met elkaar om te gaan.</w:t>
       </w:r>
     </w:p>
     <w:p>

</xml_diff>